<commit_message>
feat: update to 0.9.10
</commit_message>
<xml_diff>
--- a/src/main/resources/templates/SchoolAbsenceTemplate.docx
+++ b/src/main/resources/templates/SchoolAbsenceTemplate.docx
@@ -1,6 +1,6 @@
 
 <file path=word/document.xml><?xml version="1.0" encoding="utf-8"?>
-<w:document xmlns:wpc="http://schemas.microsoft.com/office/word/2010/wordprocessingCanvas" xmlns:cx="http://schemas.microsoft.com/office/drawing/2014/chartex" xmlns:cx1="http://schemas.microsoft.com/office/drawing/2015/9/8/chartex" xmlns:cx2="http://schemas.microsoft.com/office/drawing/2015/10/21/chartex" xmlns:cx3="http://schemas.microsoft.com/office/drawing/2016/5/9/chartex" xmlns:cx4="http://schemas.microsoft.com/office/drawing/2016/5/10/chartex" xmlns:cx5="http://schemas.microsoft.com/office/drawing/2016/5/11/chartex" xmlns:cx6="http://schemas.microsoft.com/office/drawing/2016/5/12/chartex" xmlns:cx7="http://schemas.microsoft.com/office/drawing/2016/5/13/chartex" xmlns:cx8="http://schemas.microsoft.com/office/drawing/2016/5/14/chartex" xmlns:mc="http://schemas.openxmlformats.org/markup-compatibility/2006" xmlns:aink="http://schemas.microsoft.com/office/drawing/2016/ink" xmlns:am3d="http://schemas.microsoft.com/office/drawing/2017/model3d" xmlns:o="urn:schemas-microsoft-com:office:office" xmlns:r="http://schemas.openxmlformats.org/officeDocument/2006/relationships" xmlns:m="http://schemas.openxmlformats.org/officeDocument/2006/math" xmlns:v="urn:schemas-microsoft-com:vml" xmlns:wp14="http://schemas.microsoft.com/office/word/2010/wordprocessingDrawing" xmlns:wp="http://schemas.openxmlformats.org/drawingml/2006/wordprocessingDrawing" xmlns:w10="urn:schemas-microsoft-com:office:word" xmlns:w="http://schemas.openxmlformats.org/wordprocessingml/2006/main" xmlns:w14="http://schemas.microsoft.com/office/word/2010/wordml" xmlns:w15="http://schemas.microsoft.com/office/word/2012/wordml" xmlns:w16cex="http://schemas.microsoft.com/office/word/2018/wordml/cex" xmlns:w16cid="http://schemas.microsoft.com/office/word/2016/wordml/cid" xmlns:w16="http://schemas.microsoft.com/office/word/2018/wordml" xmlns:w16sdtdh="http://schemas.microsoft.com/office/word/2020/wordml/sdtdatahash" xmlns:w16se="http://schemas.microsoft.com/office/word/2015/wordml/symex" xmlns:wpg="http://schemas.microsoft.com/office/word/2010/wordprocessingGroup" xmlns:wpi="http://schemas.microsoft.com/office/word/2010/wordprocessingInk" xmlns:wne="http://schemas.microsoft.com/office/word/2006/wordml" xmlns:wps="http://schemas.microsoft.com/office/word/2010/wordprocessingShape" mc:Ignorable="w14 w15 w16se w16cid w16 w16cex w16sdtdh wp14">
+<w:document xmlns:wpc="http://schemas.microsoft.com/office/word/2010/wordprocessingCanvas" xmlns:mc="http://schemas.openxmlformats.org/markup-compatibility/2006" xmlns:o="urn:schemas-microsoft-com:office:office" xmlns:r="http://schemas.openxmlformats.org/officeDocument/2006/relationships" xmlns:m="http://schemas.openxmlformats.org/officeDocument/2006/math" xmlns:v="urn:schemas-microsoft-com:vml" xmlns:wp14="http://schemas.microsoft.com/office/word/2010/wordprocessingDrawing" xmlns:wp="http://schemas.openxmlformats.org/drawingml/2006/wordprocessingDrawing" xmlns:w10="urn:schemas-microsoft-com:office:word" xmlns:w="http://schemas.openxmlformats.org/wordprocessingml/2006/main" xmlns:w14="http://schemas.microsoft.com/office/word/2010/wordml" xmlns:wpg="http://schemas.microsoft.com/office/word/2010/wordprocessingGroup" xmlns:wpi="http://schemas.microsoft.com/office/word/2010/wordprocessingInk" xmlns:wne="http://schemas.microsoft.com/office/word/2006/wordml" xmlns:wps="http://schemas.microsoft.com/office/word/2010/wordprocessingShape" mc:Ignorable="w14 wp14">
   <w:body>
     <w:p>
       <w:pPr>
@@ -48,22 +48,13 @@
           <w:sz w:val="30"/>
           <w:szCs w:val="30"/>
         </w:rPr>
-        <w:t>На</w:t>
+        <w:t xml:space="preserve">На </w:t>
       </w:r>
       <w:r>
         <w:rPr>
           <w:rFonts w:ascii="Times New Roman" w:hAnsi="Times New Roman"/>
           <w:sz w:val="30"/>
           <w:szCs w:val="30"/>
-        </w:rPr>
-        <w:t xml:space="preserve"> </w:t>
-      </w:r>
-      <w:r>
-        <w:rPr>
-          <w:rFonts w:ascii="Times New Roman" w:hAnsi="Times New Roman"/>
-          <w:sz w:val="30"/>
-          <w:szCs w:val="30"/>
-          <w:lang w:val="en-US"/>
         </w:rPr>
         <w:fldChar w:fldCharType="begin"/>
       </w:r>
@@ -73,65 +64,13 @@
           <w:sz w:val="30"/>
           <w:szCs w:val="30"/>
         </w:rPr>
-        <w:instrText xml:space="preserve"> </w:instrText>
+        <w:instrText xml:space="preserve"> MERGEFIELD  $currentDate  \* MERGEFORMAT </w:instrText>
       </w:r>
       <w:r>
         <w:rPr>
           <w:rFonts w:ascii="Times New Roman" w:hAnsi="Times New Roman"/>
           <w:sz w:val="30"/>
           <w:szCs w:val="30"/>
-          <w:lang w:val="en-US"/>
-        </w:rPr>
-        <w:instrText>MERGEFIELD</w:instrText>
-      </w:r>
-      <w:r>
-        <w:rPr>
-          <w:rFonts w:ascii="Times New Roman" w:hAnsi="Times New Roman"/>
-          <w:sz w:val="30"/>
-          <w:szCs w:val="30"/>
-        </w:rPr>
-        <w:instrText xml:space="preserve">  $</w:instrText>
-      </w:r>
-      <w:r>
-        <w:rPr>
-          <w:rFonts w:ascii="Times New Roman" w:hAnsi="Times New Roman"/>
-          <w:sz w:val="30"/>
-          <w:szCs w:val="30"/>
-          <w:lang w:val="en-US"/>
-        </w:rPr>
-        <w:instrText>currentDate</w:instrText>
-      </w:r>
-      <w:r>
-        <w:rPr>
-          <w:rFonts w:ascii="Times New Roman" w:hAnsi="Times New Roman"/>
-          <w:sz w:val="30"/>
-          <w:szCs w:val="30"/>
-        </w:rPr>
-        <w:instrText xml:space="preserve">  \* </w:instrText>
-      </w:r>
-      <w:r>
-        <w:rPr>
-          <w:rFonts w:ascii="Times New Roman" w:hAnsi="Times New Roman"/>
-          <w:sz w:val="30"/>
-          <w:szCs w:val="30"/>
-          <w:lang w:val="en-US"/>
-        </w:rPr>
-        <w:instrText>MERGEFORMAT</w:instrText>
-      </w:r>
-      <w:r>
-        <w:rPr>
-          <w:rFonts w:ascii="Times New Roman" w:hAnsi="Times New Roman"/>
-          <w:sz w:val="30"/>
-          <w:szCs w:val="30"/>
-        </w:rPr>
-        <w:instrText xml:space="preserve"> </w:instrText>
-      </w:r>
-      <w:r>
-        <w:rPr>
-          <w:rFonts w:ascii="Times New Roman" w:hAnsi="Times New Roman"/>
-          <w:sz w:val="30"/>
-          <w:szCs w:val="30"/>
-          <w:lang w:val="en-US"/>
         </w:rPr>
         <w:fldChar w:fldCharType="separate"/>
       </w:r>
@@ -142,33 +81,13 @@
           <w:sz w:val="30"/>
           <w:szCs w:val="30"/>
         </w:rPr>
-        <w:t>«$</w:t>
-      </w:r>
-      <w:r>
-        <w:rPr>
-          <w:rFonts w:ascii="Times New Roman" w:hAnsi="Times New Roman"/>
-          <w:noProof/>
-          <w:sz w:val="30"/>
-          <w:szCs w:val="30"/>
-          <w:lang w:val="en-US"/>
-        </w:rPr>
-        <w:t>currentDate</w:t>
-      </w:r>
-      <w:r>
-        <w:rPr>
-          <w:rFonts w:ascii="Times New Roman" w:hAnsi="Times New Roman"/>
-          <w:noProof/>
-          <w:sz w:val="30"/>
-          <w:szCs w:val="30"/>
-        </w:rPr>
-        <w:t>»</w:t>
+        <w:t>«$currentDate»</w:t>
       </w:r>
       <w:r>
         <w:rPr>
           <w:rFonts w:ascii="Times New Roman" w:hAnsi="Times New Roman"/>
           <w:sz w:val="30"/>
           <w:szCs w:val="30"/>
-          <w:lang w:val="en-US"/>
         </w:rPr>
         <w:fldChar w:fldCharType="end"/>
       </w:r>
@@ -210,25 +129,25 @@
         <w:tblLook w:val="04A0" w:firstRow="1" w:lastRow="0" w:firstColumn="1" w:lastColumn="0" w:noHBand="0" w:noVBand="1"/>
       </w:tblPr>
       <w:tblGrid>
-        <w:gridCol w:w="724"/>
-        <w:gridCol w:w="1164"/>
-        <w:gridCol w:w="849"/>
-        <w:gridCol w:w="1286"/>
-        <w:gridCol w:w="837"/>
-        <w:gridCol w:w="1071"/>
-        <w:gridCol w:w="1086"/>
-        <w:gridCol w:w="1176"/>
-        <w:gridCol w:w="1163"/>
-        <w:gridCol w:w="1105"/>
-        <w:gridCol w:w="1323"/>
-        <w:gridCol w:w="1225"/>
-        <w:gridCol w:w="1296"/>
-        <w:gridCol w:w="1083"/>
+        <w:gridCol w:w="919"/>
+        <w:gridCol w:w="996"/>
+        <w:gridCol w:w="893"/>
+        <w:gridCol w:w="1080"/>
+        <w:gridCol w:w="1080"/>
+        <w:gridCol w:w="1049"/>
+        <w:gridCol w:w="1102"/>
+        <w:gridCol w:w="1193"/>
+        <w:gridCol w:w="1065"/>
+        <w:gridCol w:w="1237"/>
+        <w:gridCol w:w="1343"/>
+        <w:gridCol w:w="1243"/>
+        <w:gridCol w:w="1315"/>
+        <w:gridCol w:w="1099"/>
       </w:tblGrid>
       <w:tr>
         <w:tc>
           <w:tcPr>
-            <w:tcW w:w="235" w:type="pct"/>
+            <w:tcW w:w="294" w:type="pct"/>
             <w:vMerge w:val="restart"/>
             <w:tcBorders>
               <w:top w:val="single" w:sz="4" w:space="0" w:color="000000"/>
@@ -259,7 +178,7 @@
         </w:tc>
         <w:tc>
           <w:tcPr>
-            <w:tcW w:w="378" w:type="pct"/>
+            <w:tcW w:w="319" w:type="pct"/>
             <w:vMerge w:val="restart"/>
             <w:tcBorders>
               <w:top w:val="single" w:sz="4" w:space="0" w:color="000000"/>
@@ -309,7 +228,7 @@
         </w:tc>
         <w:tc>
           <w:tcPr>
-            <w:tcW w:w="694" w:type="pct"/>
+            <w:tcW w:w="632" w:type="pct"/>
             <w:gridSpan w:val="2"/>
             <w:tcBorders>
               <w:top w:val="single" w:sz="4" w:space="0" w:color="000000"/>
@@ -340,7 +259,7 @@
         </w:tc>
         <w:tc>
           <w:tcPr>
-            <w:tcW w:w="3693" w:type="pct"/>
+            <w:tcW w:w="3755" w:type="pct"/>
             <w:gridSpan w:val="10"/>
             <w:tcBorders>
               <w:top w:val="single" w:sz="4" w:space="0" w:color="000000"/>
@@ -373,7 +292,7 @@
       <w:tr>
         <w:tc>
           <w:tcPr>
-            <w:tcW w:w="235" w:type="pct"/>
+            <w:tcW w:w="294" w:type="pct"/>
             <w:vMerge/>
             <w:tcBorders>
               <w:top w:val="single" w:sz="4" w:space="0" w:color="000000"/>
@@ -386,7 +305,7 @@
         </w:tc>
         <w:tc>
           <w:tcPr>
-            <w:tcW w:w="378" w:type="pct"/>
+            <w:tcW w:w="319" w:type="pct"/>
             <w:vMerge/>
             <w:tcBorders>
               <w:top w:val="single" w:sz="4" w:space="0" w:color="000000"/>
@@ -399,7 +318,7 @@
         </w:tc>
         <w:tc>
           <w:tcPr>
-            <w:tcW w:w="276" w:type="pct"/>
+            <w:tcW w:w="286" w:type="pct"/>
             <w:vMerge w:val="restart"/>
             <w:tcBorders>
               <w:top w:val="single" w:sz="4" w:space="0" w:color="000000"/>
@@ -430,7 +349,7 @@
         </w:tc>
         <w:tc>
           <w:tcPr>
-            <w:tcW w:w="418" w:type="pct"/>
+            <w:tcW w:w="346" w:type="pct"/>
             <w:vMerge w:val="restart"/>
             <w:tcBorders>
               <w:top w:val="single" w:sz="4" w:space="0" w:color="000000"/>
@@ -462,7 +381,7 @@
         </w:tc>
         <w:tc>
           <w:tcPr>
-            <w:tcW w:w="620" w:type="pct"/>
+            <w:tcW w:w="682" w:type="pct"/>
             <w:gridSpan w:val="2"/>
             <w:tcBorders>
               <w:top w:val="single" w:sz="4" w:space="0" w:color="000000"/>
@@ -580,7 +499,7 @@
                 <w:sz w:val="24"/>
                 <w:szCs w:val="24"/>
               </w:rPr>
-              <w:t>По приказу директора</w:t>
+              <w:t>На соревнованиях</w:t>
             </w:r>
           </w:p>
         </w:tc>
@@ -619,7 +538,7 @@
       <w:tr>
         <w:tc>
           <w:tcPr>
-            <w:tcW w:w="235" w:type="pct"/>
+            <w:tcW w:w="294" w:type="pct"/>
             <w:vMerge/>
             <w:tcBorders>
               <w:top w:val="single" w:sz="4" w:space="0" w:color="000000"/>
@@ -632,7 +551,7 @@
         </w:tc>
         <w:tc>
           <w:tcPr>
-            <w:tcW w:w="378" w:type="pct"/>
+            <w:tcW w:w="319" w:type="pct"/>
             <w:vMerge/>
             <w:tcBorders>
               <w:top w:val="single" w:sz="4" w:space="0" w:color="000000"/>
@@ -645,7 +564,7 @@
         </w:tc>
         <w:tc>
           <w:tcPr>
-            <w:tcW w:w="276" w:type="pct"/>
+            <w:tcW w:w="286" w:type="pct"/>
             <w:vMerge/>
             <w:tcBorders>
               <w:top w:val="single" w:sz="4" w:space="0" w:color="000000"/>
@@ -658,7 +577,7 @@
         </w:tc>
         <w:tc>
           <w:tcPr>
-            <w:tcW w:w="418" w:type="pct"/>
+            <w:tcW w:w="346" w:type="pct"/>
             <w:vMerge/>
             <w:tcBorders>
               <w:top w:val="single" w:sz="4" w:space="0" w:color="000000"/>
@@ -671,7 +590,7 @@
         </w:tc>
         <w:tc>
           <w:tcPr>
-            <w:tcW w:w="272" w:type="pct"/>
+            <w:tcW w:w="346" w:type="pct"/>
             <w:tcBorders>
               <w:top w:val="single" w:sz="4" w:space="0" w:color="000000"/>
               <w:left w:val="single" w:sz="4" w:space="0" w:color="000000"/>
@@ -701,7 +620,7 @@
         </w:tc>
         <w:tc>
           <w:tcPr>
-            <w:tcW w:w="348" w:type="pct"/>
+            <w:tcW w:w="336" w:type="pct"/>
             <w:tcBorders>
               <w:top w:val="single" w:sz="4" w:space="0" w:color="000000"/>
               <w:left w:val="single" w:sz="4" w:space="0" w:color="000000"/>
@@ -791,7 +710,7 @@
         </w:tc>
         <w:tc>
           <w:tcPr>
-            <w:tcW w:w="378" w:type="pct"/>
+            <w:tcW w:w="341" w:type="pct"/>
             <w:tcBorders>
               <w:top w:val="single" w:sz="4" w:space="0" w:color="000000"/>
               <w:left w:val="single" w:sz="4" w:space="0" w:color="000000"/>
@@ -821,7 +740,7 @@
         </w:tc>
         <w:tc>
           <w:tcPr>
-            <w:tcW w:w="359" w:type="pct"/>
+            <w:tcW w:w="396" w:type="pct"/>
             <w:tcBorders>
               <w:top w:val="single" w:sz="4" w:space="0" w:color="000000"/>
               <w:left w:val="single" w:sz="4" w:space="0" w:color="000000"/>
@@ -976,7 +895,7 @@
         </w:trPr>
         <w:tc>
           <w:tcPr>
-            <w:tcW w:w="235" w:type="pct"/>
+            <w:tcW w:w="294" w:type="pct"/>
             <w:tcBorders>
               <w:top w:val="single" w:sz="4" w:space="0" w:color="000000"/>
               <w:left w:val="single" w:sz="4" w:space="0" w:color="000000"/>
@@ -992,7 +911,6 @@
                 <w:rFonts w:ascii="Times New Roman" w:eastAsia="Calibri" w:hAnsi="Times New Roman"/>
                 <w:sz w:val="24"/>
                 <w:szCs w:val="24"/>
-                <w:lang w:val="en-US"/>
               </w:rPr>
             </w:pPr>
             <w:r>
@@ -1000,7 +918,6 @@
                 <w:rFonts w:ascii="Times New Roman" w:hAnsi="Times New Roman"/>
                 <w:sz w:val="24"/>
                 <w:szCs w:val="24"/>
-                <w:lang w:val="en-US"/>
               </w:rPr>
               <w:fldChar w:fldCharType="begin"/>
             </w:r>
@@ -1009,7 +926,6 @@
                 <w:rFonts w:ascii="Times New Roman" w:hAnsi="Times New Roman"/>
                 <w:sz w:val="24"/>
                 <w:szCs w:val="24"/>
-                <w:lang w:val="en-US"/>
               </w:rPr>
               <w:instrText xml:space="preserve"> MERGEFIELD  $schoolName  \* MERGEFORMAT </w:instrText>
             </w:r>
@@ -1018,7 +934,6 @@
                 <w:rFonts w:ascii="Times New Roman" w:hAnsi="Times New Roman"/>
                 <w:sz w:val="24"/>
                 <w:szCs w:val="24"/>
-                <w:lang w:val="en-US"/>
               </w:rPr>
               <w:fldChar w:fldCharType="separate"/>
             </w:r>
@@ -1028,7 +943,6 @@
                 <w:noProof/>
                 <w:sz w:val="24"/>
                 <w:szCs w:val="24"/>
-                <w:lang w:val="en-US"/>
               </w:rPr>
               <w:t>«$schoolName»</w:t>
             </w:r>
@@ -1037,7 +951,6 @@
                 <w:rFonts w:ascii="Times New Roman" w:hAnsi="Times New Roman"/>
                 <w:sz w:val="24"/>
                 <w:szCs w:val="24"/>
-                <w:lang w:val="en-US"/>
               </w:rPr>
               <w:fldChar w:fldCharType="end"/>
             </w:r>
@@ -1045,7 +958,7 @@
         </w:tc>
         <w:tc>
           <w:tcPr>
-            <w:tcW w:w="378" w:type="pct"/>
+            <w:tcW w:w="319" w:type="pct"/>
             <w:tcBorders>
               <w:top w:val="single" w:sz="4" w:space="0" w:color="000000"/>
               <w:left w:val="single" w:sz="4" w:space="0" w:color="000000"/>
@@ -1061,15 +974,13 @@
                 <w:rFonts w:ascii="Times New Roman" w:eastAsia="Calibri" w:hAnsi="Times New Roman"/>
                 <w:sz w:val="24"/>
                 <w:szCs w:val="24"/>
-                <w:lang w:val="en-US"/>
-              </w:rPr>
-            </w:pPr>
-            <w:r>
-              <w:rPr>
-                <w:rFonts w:ascii="Times New Roman" w:eastAsia="Calibri" w:hAnsi="Times New Roman"/>
-                <w:sz w:val="24"/>
-                <w:szCs w:val="24"/>
-                <w:lang w:val="en-US"/>
+              </w:rPr>
+            </w:pPr>
+            <w:r>
+              <w:rPr>
+                <w:rFonts w:ascii="Times New Roman" w:eastAsia="Calibri" w:hAnsi="Times New Roman"/>
+                <w:sz w:val="24"/>
+                <w:szCs w:val="24"/>
               </w:rPr>
               <w:fldChar w:fldCharType="begin"/>
             </w:r>
@@ -1078,7 +989,6 @@
                 <w:rFonts w:ascii="Times New Roman" w:eastAsia="Calibri" w:hAnsi="Times New Roman"/>
                 <w:sz w:val="24"/>
                 <w:szCs w:val="24"/>
-                <w:lang w:val="en-US"/>
               </w:rPr>
               <w:instrText xml:space="preserve"> MERGEFIELD  $firstShift.totalPupils  \* MERGEFORMAT </w:instrText>
             </w:r>
@@ -1087,7 +997,6 @@
                 <w:rFonts w:ascii="Times New Roman" w:eastAsia="Calibri" w:hAnsi="Times New Roman"/>
                 <w:sz w:val="24"/>
                 <w:szCs w:val="24"/>
-                <w:lang w:val="en-US"/>
               </w:rPr>
               <w:fldChar w:fldCharType="separate"/>
             </w:r>
@@ -1097,7 +1006,6 @@
                 <w:noProof/>
                 <w:sz w:val="24"/>
                 <w:szCs w:val="24"/>
-                <w:lang w:val="en-US"/>
               </w:rPr>
               <w:t>«$firstShift.totalPupils»</w:t>
             </w:r>
@@ -1106,7 +1014,6 @@
                 <w:rFonts w:ascii="Times New Roman" w:eastAsia="Calibri" w:hAnsi="Times New Roman"/>
                 <w:sz w:val="24"/>
                 <w:szCs w:val="24"/>
-                <w:lang w:val="en-US"/>
               </w:rPr>
               <w:fldChar w:fldCharType="end"/>
             </w:r>
@@ -1114,7 +1021,7 @@
         </w:tc>
         <w:tc>
           <w:tcPr>
-            <w:tcW w:w="276" w:type="pct"/>
+            <w:tcW w:w="286" w:type="pct"/>
             <w:tcBorders>
               <w:top w:val="single" w:sz="4" w:space="0" w:color="000000"/>
               <w:left w:val="single" w:sz="4" w:space="0" w:color="000000"/>
@@ -1133,15 +1040,13 @@
                 <w:rFonts w:ascii="Times New Roman" w:eastAsia="Calibri" w:hAnsi="Times New Roman"/>
                 <w:sz w:val="24"/>
                 <w:szCs w:val="24"/>
-                <w:lang w:val="en-US"/>
-              </w:rPr>
-            </w:pPr>
-            <w:r>
-              <w:rPr>
-                <w:rFonts w:ascii="Times New Roman" w:eastAsia="Calibri" w:hAnsi="Times New Roman"/>
-                <w:sz w:val="24"/>
-                <w:szCs w:val="24"/>
-                <w:lang w:val="en-US"/>
+              </w:rPr>
+            </w:pPr>
+            <w:r>
+              <w:rPr>
+                <w:rFonts w:ascii="Times New Roman" w:eastAsia="Calibri" w:hAnsi="Times New Roman"/>
+                <w:sz w:val="24"/>
+                <w:szCs w:val="24"/>
               </w:rPr>
               <w:fldChar w:fldCharType="begin"/>
             </w:r>
@@ -1150,7 +1055,6 @@
                 <w:rFonts w:ascii="Times New Roman" w:eastAsia="Calibri" w:hAnsi="Times New Roman"/>
                 <w:sz w:val="24"/>
                 <w:szCs w:val="24"/>
-                <w:lang w:val="en-US"/>
               </w:rPr>
               <w:instrText xml:space="preserve"> MERGEFIELD  $firstShift.totalAttended  \* MERGEFORMAT </w:instrText>
             </w:r>
@@ -1159,7 +1063,6 @@
                 <w:rFonts w:ascii="Times New Roman" w:eastAsia="Calibri" w:hAnsi="Times New Roman"/>
                 <w:sz w:val="24"/>
                 <w:szCs w:val="24"/>
-                <w:lang w:val="en-US"/>
               </w:rPr>
               <w:fldChar w:fldCharType="separate"/>
             </w:r>
@@ -1169,7 +1072,6 @@
                 <w:noProof/>
                 <w:sz w:val="24"/>
                 <w:szCs w:val="24"/>
-                <w:lang w:val="en-US"/>
               </w:rPr>
               <w:t>«$firstShift.totalAttended»</w:t>
             </w:r>
@@ -1178,7 +1080,6 @@
                 <w:rFonts w:ascii="Times New Roman" w:eastAsia="Calibri" w:hAnsi="Times New Roman"/>
                 <w:sz w:val="24"/>
                 <w:szCs w:val="24"/>
-                <w:lang w:val="en-US"/>
               </w:rPr>
               <w:fldChar w:fldCharType="end"/>
             </w:r>
@@ -1186,7 +1087,7 @@
         </w:tc>
         <w:tc>
           <w:tcPr>
-            <w:tcW w:w="418" w:type="pct"/>
+            <w:tcW w:w="346" w:type="pct"/>
             <w:tcBorders>
               <w:top w:val="single" w:sz="4" w:space="0" w:color="000000"/>
               <w:left w:val="single" w:sz="4" w:space="0" w:color="000000"/>
@@ -1203,15 +1104,13 @@
                 <w:sz w:val="24"/>
                 <w:szCs w:val="24"/>
                 <w:highlight w:val="yellow"/>
-                <w:lang w:val="en-US"/>
-              </w:rPr>
-            </w:pPr>
-            <w:r>
-              <w:rPr>
-                <w:rFonts w:ascii="Times New Roman" w:eastAsia="Calibri" w:hAnsi="Times New Roman"/>
-                <w:sz w:val="24"/>
-                <w:szCs w:val="24"/>
-                <w:lang w:val="en-US"/>
+              </w:rPr>
+            </w:pPr>
+            <w:r>
+              <w:rPr>
+                <w:rFonts w:ascii="Times New Roman" w:eastAsia="Calibri" w:hAnsi="Times New Roman"/>
+                <w:sz w:val="24"/>
+                <w:szCs w:val="24"/>
               </w:rPr>
               <w:fldChar w:fldCharType="begin"/>
             </w:r>
@@ -1220,7 +1119,6 @@
                 <w:rFonts w:ascii="Times New Roman" w:eastAsia="Calibri" w:hAnsi="Times New Roman"/>
                 <w:sz w:val="24"/>
                 <w:szCs w:val="24"/>
-                <w:lang w:val="en-US"/>
               </w:rPr>
               <w:instrText xml:space="preserve"> MERGEFIELD  $firstShift.totalAttendedPercent  \* MERGEFORMAT </w:instrText>
             </w:r>
@@ -1229,7 +1127,6 @@
                 <w:rFonts w:ascii="Times New Roman" w:eastAsia="Calibri" w:hAnsi="Times New Roman"/>
                 <w:sz w:val="24"/>
                 <w:szCs w:val="24"/>
-                <w:lang w:val="en-US"/>
               </w:rPr>
               <w:fldChar w:fldCharType="separate"/>
             </w:r>
@@ -1239,7 +1136,6 @@
                 <w:noProof/>
                 <w:sz w:val="24"/>
                 <w:szCs w:val="24"/>
-                <w:lang w:val="en-US"/>
               </w:rPr>
               <w:t>«$firstShift.totalAttendedPercent»</w:t>
             </w:r>
@@ -1248,7 +1144,6 @@
                 <w:rFonts w:ascii="Times New Roman" w:eastAsia="Calibri" w:hAnsi="Times New Roman"/>
                 <w:sz w:val="24"/>
                 <w:szCs w:val="24"/>
-                <w:lang w:val="en-US"/>
               </w:rPr>
               <w:fldChar w:fldCharType="end"/>
             </w:r>
@@ -1256,7 +1151,7 @@
         </w:tc>
         <w:tc>
           <w:tcPr>
-            <w:tcW w:w="272" w:type="pct"/>
+            <w:tcW w:w="346" w:type="pct"/>
             <w:tcBorders>
               <w:top w:val="single" w:sz="4" w:space="0" w:color="000000"/>
               <w:left w:val="single" w:sz="4" w:space="0" w:color="000000"/>
@@ -1272,15 +1167,13 @@
                 <w:rFonts w:ascii="Times New Roman" w:eastAsia="Calibri" w:hAnsi="Times New Roman"/>
                 <w:sz w:val="24"/>
                 <w:szCs w:val="24"/>
-                <w:lang w:val="en-US"/>
-              </w:rPr>
-            </w:pPr>
-            <w:r>
-              <w:rPr>
-                <w:rFonts w:ascii="Times New Roman" w:eastAsia="Calibri" w:hAnsi="Times New Roman"/>
-                <w:sz w:val="24"/>
-                <w:szCs w:val="24"/>
-                <w:lang w:val="en-US"/>
+              </w:rPr>
+            </w:pPr>
+            <w:r>
+              <w:rPr>
+                <w:rFonts w:ascii="Times New Roman" w:eastAsia="Calibri" w:hAnsi="Times New Roman"/>
+                <w:sz w:val="24"/>
+                <w:szCs w:val="24"/>
               </w:rPr>
               <w:fldChar w:fldCharType="begin"/>
             </w:r>
@@ -1289,7 +1182,6 @@
                 <w:rFonts w:ascii="Times New Roman" w:eastAsia="Calibri" w:hAnsi="Times New Roman"/>
                 <w:sz w:val="24"/>
                 <w:szCs w:val="24"/>
-                <w:lang w:val="en-US"/>
               </w:rPr>
               <w:instrText xml:space="preserve"> MERGEFIELD  $firstShift.totalIll  \* MERGEFORMAT </w:instrText>
             </w:r>
@@ -1298,7 +1190,6 @@
                 <w:rFonts w:ascii="Times New Roman" w:eastAsia="Calibri" w:hAnsi="Times New Roman"/>
                 <w:sz w:val="24"/>
                 <w:szCs w:val="24"/>
-                <w:lang w:val="en-US"/>
               </w:rPr>
               <w:fldChar w:fldCharType="separate"/>
             </w:r>
@@ -1308,7 +1199,6 @@
                 <w:noProof/>
                 <w:sz w:val="24"/>
                 <w:szCs w:val="24"/>
-                <w:lang w:val="en-US"/>
               </w:rPr>
               <w:t>«$firstShift.totalIll»</w:t>
             </w:r>
@@ -1317,7 +1207,6 @@
                 <w:rFonts w:ascii="Times New Roman" w:eastAsia="Calibri" w:hAnsi="Times New Roman"/>
                 <w:sz w:val="24"/>
                 <w:szCs w:val="24"/>
-                <w:lang w:val="en-US"/>
               </w:rPr>
               <w:fldChar w:fldCharType="end"/>
             </w:r>
@@ -1325,7 +1214,7 @@
         </w:tc>
         <w:tc>
           <w:tcPr>
-            <w:tcW w:w="348" w:type="pct"/>
+            <w:tcW w:w="336" w:type="pct"/>
             <w:tcBorders>
               <w:top w:val="single" w:sz="4" w:space="0" w:color="000000"/>
               <w:left w:val="single" w:sz="4" w:space="0" w:color="000000"/>
@@ -1341,15 +1230,13 @@
                 <w:rFonts w:ascii="Times New Roman" w:eastAsia="Calibri" w:hAnsi="Times New Roman"/>
                 <w:sz w:val="24"/>
                 <w:szCs w:val="24"/>
-                <w:lang w:val="en-US"/>
-              </w:rPr>
-            </w:pPr>
-            <w:r>
-              <w:rPr>
-                <w:rFonts w:ascii="Times New Roman" w:eastAsia="Calibri" w:hAnsi="Times New Roman"/>
-                <w:sz w:val="24"/>
-                <w:szCs w:val="24"/>
-                <w:lang w:val="en-US"/>
+              </w:rPr>
+            </w:pPr>
+            <w:r>
+              <w:rPr>
+                <w:rFonts w:ascii="Times New Roman" w:eastAsia="Calibri" w:hAnsi="Times New Roman"/>
+                <w:sz w:val="24"/>
+                <w:szCs w:val="24"/>
               </w:rPr>
               <w:fldChar w:fldCharType="begin"/>
             </w:r>
@@ -1358,7 +1245,6 @@
                 <w:rFonts w:ascii="Times New Roman" w:eastAsia="Calibri" w:hAnsi="Times New Roman"/>
                 <w:sz w:val="24"/>
                 <w:szCs w:val="24"/>
-                <w:lang w:val="en-US"/>
               </w:rPr>
               <w:instrText xml:space="preserve"> MERGEFIELD  $firstShift.totalIllPercent  \* MERGEFORMAT </w:instrText>
             </w:r>
@@ -1367,7 +1253,6 @@
                 <w:rFonts w:ascii="Times New Roman" w:eastAsia="Calibri" w:hAnsi="Times New Roman"/>
                 <w:sz w:val="24"/>
                 <w:szCs w:val="24"/>
-                <w:lang w:val="en-US"/>
               </w:rPr>
               <w:fldChar w:fldCharType="separate"/>
             </w:r>
@@ -1377,7 +1262,6 @@
                 <w:noProof/>
                 <w:sz w:val="24"/>
                 <w:szCs w:val="24"/>
-                <w:lang w:val="en-US"/>
               </w:rPr>
               <w:t>«$firstShift.totalIllPercent»</w:t>
             </w:r>
@@ -1386,7 +1270,6 @@
                 <w:rFonts w:ascii="Times New Roman" w:eastAsia="Calibri" w:hAnsi="Times New Roman"/>
                 <w:sz w:val="24"/>
                 <w:szCs w:val="24"/>
-                <w:lang w:val="en-US"/>
               </w:rPr>
               <w:fldChar w:fldCharType="end"/>
             </w:r>
@@ -1410,15 +1293,13 @@
                 <w:rFonts w:ascii="Times New Roman" w:eastAsia="Calibri" w:hAnsi="Times New Roman"/>
                 <w:sz w:val="24"/>
                 <w:szCs w:val="24"/>
-                <w:lang w:val="en-US"/>
-              </w:rPr>
-            </w:pPr>
-            <w:r>
-              <w:rPr>
-                <w:rFonts w:ascii="Times New Roman" w:eastAsia="Calibri" w:hAnsi="Times New Roman"/>
-                <w:sz w:val="24"/>
-                <w:szCs w:val="24"/>
-                <w:lang w:val="en-US"/>
+              </w:rPr>
+            </w:pPr>
+            <w:r>
+              <w:rPr>
+                <w:rFonts w:ascii="Times New Roman" w:eastAsia="Calibri" w:hAnsi="Times New Roman"/>
+                <w:sz w:val="24"/>
+                <w:szCs w:val="24"/>
               </w:rPr>
               <w:fldChar w:fldCharType="begin"/>
             </w:r>
@@ -1427,7 +1308,6 @@
                 <w:rFonts w:ascii="Times New Roman" w:eastAsia="Calibri" w:hAnsi="Times New Roman"/>
                 <w:sz w:val="24"/>
                 <w:szCs w:val="24"/>
-                <w:lang w:val="en-US"/>
               </w:rPr>
               <w:instrText xml:space="preserve"> MERGEFIELD  $firstShift.totalHealing  \* MERGEFORMAT </w:instrText>
             </w:r>
@@ -1436,7 +1316,6 @@
                 <w:rFonts w:ascii="Times New Roman" w:eastAsia="Calibri" w:hAnsi="Times New Roman"/>
                 <w:sz w:val="24"/>
                 <w:szCs w:val="24"/>
-                <w:lang w:val="en-US"/>
               </w:rPr>
               <w:fldChar w:fldCharType="separate"/>
             </w:r>
@@ -1446,7 +1325,6 @@
                 <w:noProof/>
                 <w:sz w:val="24"/>
                 <w:szCs w:val="24"/>
-                <w:lang w:val="en-US"/>
               </w:rPr>
               <w:t>«$firstShift.totalHealing»</w:t>
             </w:r>
@@ -1455,7 +1333,6 @@
                 <w:rFonts w:ascii="Times New Roman" w:eastAsia="Calibri" w:hAnsi="Times New Roman"/>
                 <w:sz w:val="24"/>
                 <w:szCs w:val="24"/>
-                <w:lang w:val="en-US"/>
               </w:rPr>
               <w:fldChar w:fldCharType="end"/>
             </w:r>
@@ -1479,15 +1356,13 @@
                 <w:rFonts w:ascii="Times New Roman" w:eastAsia="Calibri" w:hAnsi="Times New Roman"/>
                 <w:sz w:val="24"/>
                 <w:szCs w:val="24"/>
-                <w:lang w:val="en-US"/>
-              </w:rPr>
-            </w:pPr>
-            <w:r>
-              <w:rPr>
-                <w:rFonts w:ascii="Times New Roman" w:eastAsia="Calibri" w:hAnsi="Times New Roman"/>
-                <w:sz w:val="24"/>
-                <w:szCs w:val="24"/>
-                <w:lang w:val="en-US"/>
+              </w:rPr>
+            </w:pPr>
+            <w:r>
+              <w:rPr>
+                <w:rFonts w:ascii="Times New Roman" w:eastAsia="Calibri" w:hAnsi="Times New Roman"/>
+                <w:sz w:val="24"/>
+                <w:szCs w:val="24"/>
               </w:rPr>
               <w:fldChar w:fldCharType="begin"/>
             </w:r>
@@ -1496,7 +1371,6 @@
                 <w:rFonts w:ascii="Times New Roman" w:eastAsia="Calibri" w:hAnsi="Times New Roman"/>
                 <w:sz w:val="24"/>
                 <w:szCs w:val="24"/>
-                <w:lang w:val="en-US"/>
               </w:rPr>
               <w:instrText xml:space="preserve"> MERGEFIELD  $firstShift.totalHealingPercent  \* MERGEFORMAT </w:instrText>
             </w:r>
@@ -1505,7 +1379,6 @@
                 <w:rFonts w:ascii="Times New Roman" w:eastAsia="Calibri" w:hAnsi="Times New Roman"/>
                 <w:sz w:val="24"/>
                 <w:szCs w:val="24"/>
-                <w:lang w:val="en-US"/>
               </w:rPr>
               <w:fldChar w:fldCharType="separate"/>
             </w:r>
@@ -1515,7 +1388,6 @@
                 <w:noProof/>
                 <w:sz w:val="24"/>
                 <w:szCs w:val="24"/>
-                <w:lang w:val="en-US"/>
               </w:rPr>
               <w:t>«$firstShift.totalHealingPercent»</w:t>
             </w:r>
@@ -1524,7 +1396,6 @@
                 <w:rFonts w:ascii="Times New Roman" w:eastAsia="Calibri" w:hAnsi="Times New Roman"/>
                 <w:sz w:val="24"/>
                 <w:szCs w:val="24"/>
-                <w:lang w:val="en-US"/>
               </w:rPr>
               <w:fldChar w:fldCharType="end"/>
             </w:r>
@@ -1532,7 +1403,7 @@
         </w:tc>
         <w:tc>
           <w:tcPr>
-            <w:tcW w:w="378" w:type="pct"/>
+            <w:tcW w:w="341" w:type="pct"/>
             <w:tcBorders>
               <w:top w:val="single" w:sz="4" w:space="0" w:color="000000"/>
               <w:left w:val="single" w:sz="4" w:space="0" w:color="000000"/>
@@ -1548,15 +1419,13 @@
                 <w:rFonts w:ascii="Times New Roman" w:eastAsia="Calibri" w:hAnsi="Times New Roman"/>
                 <w:sz w:val="24"/>
                 <w:szCs w:val="24"/>
-                <w:lang w:val="en-US"/>
-              </w:rPr>
-            </w:pPr>
-            <w:r>
-              <w:rPr>
-                <w:rFonts w:ascii="Times New Roman" w:eastAsia="Calibri" w:hAnsi="Times New Roman"/>
-                <w:sz w:val="24"/>
-                <w:szCs w:val="24"/>
-                <w:lang w:val="en-US"/>
+              </w:rPr>
+            </w:pPr>
+            <w:r>
+              <w:rPr>
+                <w:rFonts w:ascii="Times New Roman" w:eastAsia="Calibri" w:hAnsi="Times New Roman"/>
+                <w:sz w:val="24"/>
+                <w:szCs w:val="24"/>
               </w:rPr>
               <w:fldChar w:fldCharType="begin"/>
             </w:r>
@@ -1565,7 +1434,6 @@
                 <w:rFonts w:ascii="Times New Roman" w:eastAsia="Calibri" w:hAnsi="Times New Roman"/>
                 <w:sz w:val="24"/>
                 <w:szCs w:val="24"/>
-                <w:lang w:val="en-US"/>
               </w:rPr>
               <w:instrText xml:space="preserve"> MERGEFIELD  $firstShift.totalRequest  \* MERGEFORMAT </w:instrText>
             </w:r>
@@ -1574,7 +1442,6 @@
                 <w:rFonts w:ascii="Times New Roman" w:eastAsia="Calibri" w:hAnsi="Times New Roman"/>
                 <w:sz w:val="24"/>
                 <w:szCs w:val="24"/>
-                <w:lang w:val="en-US"/>
               </w:rPr>
               <w:fldChar w:fldCharType="separate"/>
             </w:r>
@@ -1584,7 +1451,6 @@
                 <w:noProof/>
                 <w:sz w:val="24"/>
                 <w:szCs w:val="24"/>
-                <w:lang w:val="en-US"/>
               </w:rPr>
               <w:t>«$firstShift.totalRequest»</w:t>
             </w:r>
@@ -1593,7 +1459,6 @@
                 <w:rFonts w:ascii="Times New Roman" w:eastAsia="Calibri" w:hAnsi="Times New Roman"/>
                 <w:sz w:val="24"/>
                 <w:szCs w:val="24"/>
-                <w:lang w:val="en-US"/>
               </w:rPr>
               <w:fldChar w:fldCharType="end"/>
             </w:r>
@@ -1601,7 +1466,7 @@
         </w:tc>
         <w:tc>
           <w:tcPr>
-            <w:tcW w:w="359" w:type="pct"/>
+            <w:tcW w:w="396" w:type="pct"/>
             <w:tcBorders>
               <w:top w:val="single" w:sz="4" w:space="0" w:color="000000"/>
               <w:left w:val="single" w:sz="4" w:space="0" w:color="000000"/>
@@ -1617,15 +1482,13 @@
                 <w:rFonts w:ascii="Times New Roman" w:eastAsia="Calibri" w:hAnsi="Times New Roman"/>
                 <w:sz w:val="24"/>
                 <w:szCs w:val="24"/>
-                <w:lang w:val="en-US"/>
-              </w:rPr>
-            </w:pPr>
-            <w:r>
-              <w:rPr>
-                <w:rFonts w:ascii="Times New Roman" w:eastAsia="Calibri" w:hAnsi="Times New Roman"/>
-                <w:sz w:val="24"/>
-                <w:szCs w:val="24"/>
-                <w:lang w:val="en-US"/>
+              </w:rPr>
+            </w:pPr>
+            <w:r>
+              <w:rPr>
+                <w:rFonts w:ascii="Times New Roman" w:eastAsia="Calibri" w:hAnsi="Times New Roman"/>
+                <w:sz w:val="24"/>
+                <w:szCs w:val="24"/>
               </w:rPr>
               <w:fldChar w:fldCharType="begin"/>
             </w:r>
@@ -1634,7 +1497,6 @@
                 <w:rFonts w:ascii="Times New Roman" w:eastAsia="Calibri" w:hAnsi="Times New Roman"/>
                 <w:sz w:val="24"/>
                 <w:szCs w:val="24"/>
-                <w:lang w:val="en-US"/>
               </w:rPr>
               <w:instrText xml:space="preserve"> MERGEFIELD  $firstShift.totalRequestPercent  \* MERGEFORMAT </w:instrText>
             </w:r>
@@ -1643,7 +1505,6 @@
                 <w:rFonts w:ascii="Times New Roman" w:eastAsia="Calibri" w:hAnsi="Times New Roman"/>
                 <w:sz w:val="24"/>
                 <w:szCs w:val="24"/>
-                <w:lang w:val="en-US"/>
               </w:rPr>
               <w:fldChar w:fldCharType="separate"/>
             </w:r>
@@ -1653,7 +1514,6 @@
                 <w:noProof/>
                 <w:sz w:val="24"/>
                 <w:szCs w:val="24"/>
-                <w:lang w:val="en-US"/>
               </w:rPr>
               <w:t>«$firstShift.totalRequestPercent»</w:t>
             </w:r>
@@ -1662,7 +1522,6 @@
                 <w:rFonts w:ascii="Times New Roman" w:eastAsia="Calibri" w:hAnsi="Times New Roman"/>
                 <w:sz w:val="24"/>
                 <w:szCs w:val="24"/>
-                <w:lang w:val="en-US"/>
               </w:rPr>
               <w:fldChar w:fldCharType="end"/>
             </w:r>
@@ -1686,15 +1545,13 @@
                 <w:rFonts w:ascii="Times New Roman" w:eastAsia="Calibri" w:hAnsi="Times New Roman"/>
                 <w:sz w:val="24"/>
                 <w:szCs w:val="24"/>
-                <w:lang w:val="en-US"/>
-              </w:rPr>
-            </w:pPr>
-            <w:r>
-              <w:rPr>
-                <w:rFonts w:ascii="Times New Roman" w:eastAsia="Calibri" w:hAnsi="Times New Roman"/>
-                <w:sz w:val="24"/>
-                <w:szCs w:val="24"/>
-                <w:lang w:val="en-US"/>
+              </w:rPr>
+            </w:pPr>
+            <w:r>
+              <w:rPr>
+                <w:rFonts w:ascii="Times New Roman" w:eastAsia="Calibri" w:hAnsi="Times New Roman"/>
+                <w:sz w:val="24"/>
+                <w:szCs w:val="24"/>
               </w:rPr>
               <w:fldChar w:fldCharType="begin"/>
             </w:r>
@@ -1703,16 +1560,14 @@
                 <w:rFonts w:ascii="Times New Roman" w:eastAsia="Calibri" w:hAnsi="Times New Roman"/>
                 <w:sz w:val="24"/>
                 <w:szCs w:val="24"/>
-                <w:lang w:val="en-US"/>
-              </w:rPr>
-              <w:instrText xml:space="preserve"> MERGEFIELD  $firstShift.totalPrincipalDecision  \* MERGEFORMAT </w:instrText>
-            </w:r>
-            <w:r>
-              <w:rPr>
-                <w:rFonts w:ascii="Times New Roman" w:eastAsia="Calibri" w:hAnsi="Times New Roman"/>
-                <w:sz w:val="24"/>
-                <w:szCs w:val="24"/>
-                <w:lang w:val="en-US"/>
+              </w:rPr>
+              <w:instrText xml:space="preserve"> MERGEFIELD  $firstShift.totalCompetition  \* MERGEFORMAT </w:instrText>
+            </w:r>
+            <w:r>
+              <w:rPr>
+                <w:rFonts w:ascii="Times New Roman" w:eastAsia="Calibri" w:hAnsi="Times New Roman"/>
+                <w:sz w:val="24"/>
+                <w:szCs w:val="24"/>
               </w:rPr>
               <w:fldChar w:fldCharType="separate"/>
             </w:r>
@@ -1722,16 +1577,14 @@
                 <w:noProof/>
                 <w:sz w:val="24"/>
                 <w:szCs w:val="24"/>
-                <w:lang w:val="en-US"/>
-              </w:rPr>
-              <w:t>«$firstShift.totalPrincipalDecision»</w:t>
-            </w:r>
-            <w:r>
-              <w:rPr>
-                <w:rFonts w:ascii="Times New Roman" w:eastAsia="Calibri" w:hAnsi="Times New Roman"/>
-                <w:sz w:val="24"/>
-                <w:szCs w:val="24"/>
-                <w:lang w:val="en-US"/>
+              </w:rPr>
+              <w:t>«$firstShift.totalCompetition»</w:t>
+            </w:r>
+            <w:r>
+              <w:rPr>
+                <w:rFonts w:ascii="Times New Roman" w:eastAsia="Calibri" w:hAnsi="Times New Roman"/>
+                <w:sz w:val="24"/>
+                <w:szCs w:val="24"/>
               </w:rPr>
               <w:fldChar w:fldCharType="end"/>
             </w:r>
@@ -1755,15 +1608,13 @@
                 <w:rFonts w:ascii="Times New Roman" w:eastAsia="Calibri" w:hAnsi="Times New Roman"/>
                 <w:sz w:val="24"/>
                 <w:szCs w:val="24"/>
-                <w:lang w:val="en-US"/>
-              </w:rPr>
-            </w:pPr>
-            <w:r>
-              <w:rPr>
-                <w:rFonts w:ascii="Times New Roman" w:eastAsia="Calibri" w:hAnsi="Times New Roman"/>
-                <w:sz w:val="24"/>
-                <w:szCs w:val="24"/>
-                <w:lang w:val="en-US"/>
+              </w:rPr>
+            </w:pPr>
+            <w:r>
+              <w:rPr>
+                <w:rFonts w:ascii="Times New Roman" w:eastAsia="Calibri" w:hAnsi="Times New Roman"/>
+                <w:sz w:val="24"/>
+                <w:szCs w:val="24"/>
               </w:rPr>
               <w:fldChar w:fldCharType="begin"/>
             </w:r>
@@ -1772,16 +1623,14 @@
                 <w:rFonts w:ascii="Times New Roman" w:eastAsia="Calibri" w:hAnsi="Times New Roman"/>
                 <w:sz w:val="24"/>
                 <w:szCs w:val="24"/>
-                <w:lang w:val="en-US"/>
-              </w:rPr>
-              <w:instrText xml:space="preserve"> MERGEFIELD  $firstShift.totalPrincipalDecisionPercent  \* MERGEFORMAT </w:instrText>
-            </w:r>
-            <w:r>
-              <w:rPr>
-                <w:rFonts w:ascii="Times New Roman" w:eastAsia="Calibri" w:hAnsi="Times New Roman"/>
-                <w:sz w:val="24"/>
-                <w:szCs w:val="24"/>
-                <w:lang w:val="en-US"/>
+              </w:rPr>
+              <w:instrText xml:space="preserve"> MERGEFIELD  $firstShift.totalCompetitionPercent  \* MERGEFORMAT </w:instrText>
+            </w:r>
+            <w:r>
+              <w:rPr>
+                <w:rFonts w:ascii="Times New Roman" w:eastAsia="Calibri" w:hAnsi="Times New Roman"/>
+                <w:sz w:val="24"/>
+                <w:szCs w:val="24"/>
               </w:rPr>
               <w:fldChar w:fldCharType="separate"/>
             </w:r>
@@ -1791,16 +1640,14 @@
                 <w:noProof/>
                 <w:sz w:val="24"/>
                 <w:szCs w:val="24"/>
-                <w:lang w:val="en-US"/>
-              </w:rPr>
-              <w:t>«$firstShift.totalPrincipalDecisionPercen»</w:t>
-            </w:r>
-            <w:r>
-              <w:rPr>
-                <w:rFonts w:ascii="Times New Roman" w:eastAsia="Calibri" w:hAnsi="Times New Roman"/>
-                <w:sz w:val="24"/>
-                <w:szCs w:val="24"/>
-                <w:lang w:val="en-US"/>
+              </w:rPr>
+              <w:t>«$firstShift.totalCompetitionPercent»</w:t>
+            </w:r>
+            <w:r>
+              <w:rPr>
+                <w:rFonts w:ascii="Times New Roman" w:eastAsia="Calibri" w:hAnsi="Times New Roman"/>
+                <w:sz w:val="24"/>
+                <w:szCs w:val="24"/>
               </w:rPr>
               <w:fldChar w:fldCharType="end"/>
             </w:r>
@@ -1824,15 +1671,13 @@
                 <w:rFonts w:ascii="Times New Roman" w:eastAsia="Calibri" w:hAnsi="Times New Roman"/>
                 <w:sz w:val="24"/>
                 <w:szCs w:val="24"/>
-                <w:lang w:val="en-US"/>
-              </w:rPr>
-            </w:pPr>
-            <w:r>
-              <w:rPr>
-                <w:rFonts w:ascii="Times New Roman" w:eastAsia="Calibri" w:hAnsi="Times New Roman"/>
-                <w:sz w:val="24"/>
-                <w:szCs w:val="24"/>
-                <w:lang w:val="en-US"/>
+              </w:rPr>
+            </w:pPr>
+            <w:r>
+              <w:rPr>
+                <w:rFonts w:ascii="Times New Roman" w:eastAsia="Calibri" w:hAnsi="Times New Roman"/>
+                <w:sz w:val="24"/>
+                <w:szCs w:val="24"/>
               </w:rPr>
               <w:fldChar w:fldCharType="begin"/>
             </w:r>
@@ -1841,7 +1686,6 @@
                 <w:rFonts w:ascii="Times New Roman" w:eastAsia="Calibri" w:hAnsi="Times New Roman"/>
                 <w:sz w:val="24"/>
                 <w:szCs w:val="24"/>
-                <w:lang w:val="en-US"/>
               </w:rPr>
               <w:instrText xml:space="preserve"> MERGEFIELD  $firstShift.totalUnknown  \* MERGEFORMAT </w:instrText>
             </w:r>
@@ -1850,7 +1694,6 @@
                 <w:rFonts w:ascii="Times New Roman" w:eastAsia="Calibri" w:hAnsi="Times New Roman"/>
                 <w:sz w:val="24"/>
                 <w:szCs w:val="24"/>
-                <w:lang w:val="en-US"/>
               </w:rPr>
               <w:fldChar w:fldCharType="separate"/>
             </w:r>
@@ -1860,7 +1703,6 @@
                 <w:noProof/>
                 <w:sz w:val="24"/>
                 <w:szCs w:val="24"/>
-                <w:lang w:val="en-US"/>
               </w:rPr>
               <w:t>«$firstShift.totalUnknown»</w:t>
             </w:r>
@@ -1869,7 +1711,6 @@
                 <w:rFonts w:ascii="Times New Roman" w:eastAsia="Calibri" w:hAnsi="Times New Roman"/>
                 <w:sz w:val="24"/>
                 <w:szCs w:val="24"/>
-                <w:lang w:val="en-US"/>
               </w:rPr>
               <w:fldChar w:fldCharType="end"/>
             </w:r>
@@ -1893,15 +1734,13 @@
                 <w:rFonts w:ascii="Times New Roman" w:eastAsia="Calibri" w:hAnsi="Times New Roman"/>
                 <w:sz w:val="24"/>
                 <w:szCs w:val="24"/>
-                <w:lang w:val="en-US"/>
-              </w:rPr>
-            </w:pPr>
-            <w:r>
-              <w:rPr>
-                <w:rFonts w:ascii="Times New Roman" w:eastAsia="Calibri" w:hAnsi="Times New Roman"/>
-                <w:sz w:val="24"/>
-                <w:szCs w:val="24"/>
-                <w:lang w:val="en-US"/>
+              </w:rPr>
+            </w:pPr>
+            <w:r>
+              <w:rPr>
+                <w:rFonts w:ascii="Times New Roman" w:eastAsia="Calibri" w:hAnsi="Times New Roman"/>
+                <w:sz w:val="24"/>
+                <w:szCs w:val="24"/>
               </w:rPr>
               <w:fldChar w:fldCharType="begin"/>
             </w:r>
@@ -1910,7 +1749,6 @@
                 <w:rFonts w:ascii="Times New Roman" w:eastAsia="Calibri" w:hAnsi="Times New Roman"/>
                 <w:sz w:val="24"/>
                 <w:szCs w:val="24"/>
-                <w:lang w:val="en-US"/>
               </w:rPr>
               <w:instrText xml:space="preserve"> MERGEFIELD  $firstShift.totalUnknownPercent  \* MERGEFORMAT </w:instrText>
             </w:r>
@@ -1919,7 +1757,6 @@
                 <w:rFonts w:ascii="Times New Roman" w:eastAsia="Calibri" w:hAnsi="Times New Roman"/>
                 <w:sz w:val="24"/>
                 <w:szCs w:val="24"/>
-                <w:lang w:val="en-US"/>
               </w:rPr>
               <w:fldChar w:fldCharType="separate"/>
             </w:r>
@@ -1929,7 +1766,6 @@
                 <w:noProof/>
                 <w:sz w:val="24"/>
                 <w:szCs w:val="24"/>
-                <w:lang w:val="en-US"/>
               </w:rPr>
               <w:t>«$firstShift.totalUnknownPercent»</w:t>
             </w:r>
@@ -1938,7 +1774,6 @@
                 <w:rFonts w:ascii="Times New Roman" w:eastAsia="Calibri" w:hAnsi="Times New Roman"/>
                 <w:sz w:val="24"/>
                 <w:szCs w:val="24"/>
-                <w:lang w:val="en-US"/>
               </w:rPr>
               <w:fldChar w:fldCharType="end"/>
             </w:r>
@@ -1965,7 +1800,6 @@
           <w:rFonts w:ascii="Times New Roman" w:hAnsi="Times New Roman"/>
           <w:sz w:val="30"/>
           <w:szCs w:val="30"/>
-          <w:lang w:val="en-US"/>
         </w:rPr>
       </w:pPr>
       <w:r>
@@ -1974,23 +1808,13 @@
           <w:sz w:val="30"/>
           <w:szCs w:val="30"/>
         </w:rPr>
-        <w:t>На</w:t>
+        <w:t xml:space="preserve">На </w:t>
       </w:r>
       <w:r>
         <w:rPr>
           <w:rFonts w:ascii="Times New Roman" w:hAnsi="Times New Roman"/>
           <w:sz w:val="30"/>
           <w:szCs w:val="30"/>
-          <w:lang w:val="en-US"/>
-        </w:rPr>
-        <w:t xml:space="preserve"> </w:t>
-      </w:r>
-      <w:r>
-        <w:rPr>
-          <w:rFonts w:ascii="Times New Roman" w:hAnsi="Times New Roman"/>
-          <w:sz w:val="30"/>
-          <w:szCs w:val="30"/>
-          <w:lang w:val="en-US"/>
         </w:rPr>
         <w:fldChar w:fldCharType="begin"/>
       </w:r>
@@ -1999,7 +1823,6 @@
           <w:rFonts w:ascii="Times New Roman" w:hAnsi="Times New Roman"/>
           <w:sz w:val="30"/>
           <w:szCs w:val="30"/>
-          <w:lang w:val="en-US"/>
         </w:rPr>
         <w:instrText xml:space="preserve"> MERGEFIELD  $currentDate  \* MERGEFORMAT </w:instrText>
       </w:r>
@@ -2008,7 +1831,6 @@
           <w:rFonts w:ascii="Times New Roman" w:hAnsi="Times New Roman"/>
           <w:sz w:val="30"/>
           <w:szCs w:val="30"/>
-          <w:lang w:val="en-US"/>
         </w:rPr>
         <w:fldChar w:fldCharType="separate"/>
       </w:r>
@@ -2018,7 +1840,6 @@
           <w:noProof/>
           <w:sz w:val="30"/>
           <w:szCs w:val="30"/>
-          <w:lang w:val="en-US"/>
         </w:rPr>
         <w:t>«$currentDate»</w:t>
       </w:r>
@@ -2027,7 +1848,6 @@
           <w:rFonts w:ascii="Times New Roman" w:hAnsi="Times New Roman"/>
           <w:sz w:val="30"/>
           <w:szCs w:val="30"/>
-          <w:lang w:val="en-US"/>
         </w:rPr>
         <w:fldChar w:fldCharType="end"/>
       </w:r>
@@ -2058,16 +1878,17 @@
         <w:tblLook w:val="04A0" w:firstRow="1" w:lastRow="0" w:firstColumn="1" w:lastColumn="0" w:noHBand="0" w:noVBand="1"/>
       </w:tblPr>
       <w:tblGrid>
-        <w:gridCol w:w="985"/>
-        <w:gridCol w:w="810"/>
+        <w:gridCol w:w="918"/>
+        <w:gridCol w:w="990"/>
+        <w:gridCol w:w="900"/>
         <w:gridCol w:w="1080"/>
-        <w:gridCol w:w="1123"/>
-        <w:gridCol w:w="1127"/>
-        <w:gridCol w:w="816"/>
+        <w:gridCol w:w="1080"/>
+        <w:gridCol w:w="973"/>
         <w:gridCol w:w="1164"/>
         <w:gridCol w:w="1103"/>
         <w:gridCol w:w="1147"/>
-        <w:gridCol w:w="1128"/>
+        <w:gridCol w:w="23"/>
+        <w:gridCol w:w="1105"/>
         <w:gridCol w:w="1302"/>
         <w:gridCol w:w="1225"/>
         <w:gridCol w:w="1205"/>
@@ -2076,7 +1897,7 @@
       <w:tr>
         <w:tc>
           <w:tcPr>
-            <w:tcW w:w="985" w:type="dxa"/>
+            <w:tcW w:w="918" w:type="dxa"/>
             <w:vMerge w:val="restart"/>
             <w:tcBorders>
               <w:top w:val="single" w:sz="4" w:space="0" w:color="000000"/>
@@ -2107,7 +1928,7 @@
         </w:tc>
         <w:tc>
           <w:tcPr>
-            <w:tcW w:w="810" w:type="dxa"/>
+            <w:tcW w:w="990" w:type="dxa"/>
             <w:vMerge w:val="restart"/>
             <w:tcBorders>
               <w:top w:val="single" w:sz="4" w:space="0" w:color="000000"/>
@@ -2157,7 +1978,7 @@
         </w:tc>
         <w:tc>
           <w:tcPr>
-            <w:tcW w:w="2203" w:type="dxa"/>
+            <w:tcW w:w="1980" w:type="dxa"/>
             <w:gridSpan w:val="2"/>
             <w:tcBorders>
               <w:top w:val="single" w:sz="4" w:space="0" w:color="000000"/>
@@ -2188,8 +2009,8 @@
         </w:tc>
         <w:tc>
           <w:tcPr>
-            <w:tcW w:w="11390" w:type="dxa"/>
-            <w:gridSpan w:val="10"/>
+            <w:tcW w:w="11500" w:type="dxa"/>
+            <w:gridSpan w:val="11"/>
             <w:tcBorders>
               <w:top w:val="single" w:sz="4" w:space="0" w:color="000000"/>
               <w:left w:val="single" w:sz="4" w:space="0" w:color="000000"/>
@@ -2224,7 +2045,7 @@
         </w:trPr>
         <w:tc>
           <w:tcPr>
-            <w:tcW w:w="985" w:type="dxa"/>
+            <w:tcW w:w="918" w:type="dxa"/>
             <w:vMerge/>
             <w:tcBorders>
               <w:top w:val="single" w:sz="4" w:space="0" w:color="000000"/>
@@ -2237,7 +2058,7 @@
         </w:tc>
         <w:tc>
           <w:tcPr>
-            <w:tcW w:w="810" w:type="dxa"/>
+            <w:tcW w:w="990" w:type="dxa"/>
             <w:vMerge/>
             <w:tcBorders>
               <w:top w:val="single" w:sz="4" w:space="0" w:color="000000"/>
@@ -2247,6 +2068,37 @@
             </w:tcBorders>
           </w:tcPr>
           <w:p/>
+        </w:tc>
+        <w:tc>
+          <w:tcPr>
+            <w:tcW w:w="900" w:type="dxa"/>
+            <w:vMerge w:val="restart"/>
+            <w:tcBorders>
+              <w:top w:val="single" w:sz="4" w:space="0" w:color="000000"/>
+              <w:left w:val="single" w:sz="4" w:space="0" w:color="000000"/>
+              <w:bottom w:val="single" w:sz="4" w:space="0" w:color="000000"/>
+              <w:right w:val="single" w:sz="4" w:space="0" w:color="000000"/>
+            </w:tcBorders>
+          </w:tcPr>
+          <w:p>
+            <w:pPr>
+              <w:spacing w:after="0" w:line="240" w:lineRule="auto"/>
+              <w:jc w:val="center"/>
+              <w:rPr>
+                <w:rFonts w:ascii="Times New Roman" w:eastAsia="Calibri" w:hAnsi="Times New Roman"/>
+                <w:sz w:val="24"/>
+                <w:szCs w:val="24"/>
+              </w:rPr>
+            </w:pPr>
+            <w:r>
+              <w:rPr>
+                <w:rFonts w:ascii="Times New Roman" w:eastAsia="Calibri" w:hAnsi="Times New Roman"/>
+                <w:sz w:val="24"/>
+                <w:szCs w:val="24"/>
+              </w:rPr>
+              <w:t>Количество</w:t>
+            </w:r>
+          </w:p>
         </w:tc>
         <w:tc>
           <w:tcPr>
@@ -2275,44 +2127,13 @@
                 <w:sz w:val="24"/>
                 <w:szCs w:val="24"/>
               </w:rPr>
-              <w:t>Количество</w:t>
-            </w:r>
-          </w:p>
-        </w:tc>
-        <w:tc>
-          <w:tcPr>
-            <w:tcW w:w="1123" w:type="dxa"/>
-            <w:vMerge w:val="restart"/>
-            <w:tcBorders>
-              <w:top w:val="single" w:sz="4" w:space="0" w:color="000000"/>
-              <w:left w:val="single" w:sz="4" w:space="0" w:color="000000"/>
-              <w:bottom w:val="single" w:sz="4" w:space="0" w:color="000000"/>
-              <w:right w:val="single" w:sz="4" w:space="0" w:color="000000"/>
-            </w:tcBorders>
-          </w:tcPr>
-          <w:p>
-            <w:pPr>
-              <w:spacing w:after="0" w:line="240" w:lineRule="auto"/>
-              <w:jc w:val="center"/>
-              <w:rPr>
-                <w:rFonts w:ascii="Times New Roman" w:eastAsia="Calibri" w:hAnsi="Times New Roman"/>
-                <w:sz w:val="24"/>
-                <w:szCs w:val="24"/>
-              </w:rPr>
-            </w:pPr>
-            <w:r>
-              <w:rPr>
-                <w:rFonts w:ascii="Times New Roman" w:eastAsia="Calibri" w:hAnsi="Times New Roman"/>
-                <w:sz w:val="24"/>
-                <w:szCs w:val="24"/>
-              </w:rPr>
               <w:t>%</w:t>
             </w:r>
           </w:p>
         </w:tc>
         <w:tc>
           <w:tcPr>
-            <w:tcW w:w="1943" w:type="dxa"/>
+            <w:tcW w:w="2053" w:type="dxa"/>
             <w:gridSpan w:val="2"/>
             <w:tcBorders>
               <w:top w:val="single" w:sz="4" w:space="0" w:color="000000"/>
@@ -2375,7 +2196,7 @@
         <w:tc>
           <w:tcPr>
             <w:tcW w:w="2275" w:type="dxa"/>
-            <w:gridSpan w:val="2"/>
+            <w:gridSpan w:val="3"/>
             <w:tcBorders>
               <w:top w:val="single" w:sz="4" w:space="0" w:color="000000"/>
               <w:left w:val="single" w:sz="4" w:space="0" w:color="000000"/>
@@ -2422,16 +2243,40 @@
                 <w:rFonts w:ascii="Times New Roman" w:eastAsia="Calibri" w:hAnsi="Times New Roman"/>
                 <w:sz w:val="24"/>
                 <w:szCs w:val="24"/>
-              </w:rPr>
-            </w:pPr>
-            <w:r>
-              <w:rPr>
-                <w:rFonts w:ascii="Times New Roman" w:eastAsia="Calibri" w:hAnsi="Times New Roman"/>
-                <w:sz w:val="24"/>
-                <w:szCs w:val="24"/>
-              </w:rPr>
-              <w:t>По приказу директора</w:t>
-            </w:r>
+                <w:lang w:val="en-US"/>
+              </w:rPr>
+            </w:pPr>
+            <w:proofErr w:type="spellStart"/>
+            <w:r>
+              <w:rPr>
+                <w:rFonts w:ascii="Times New Roman" w:eastAsia="Calibri" w:hAnsi="Times New Roman"/>
+                <w:sz w:val="24"/>
+                <w:szCs w:val="24"/>
+                <w:lang w:val="en-US"/>
+              </w:rPr>
+              <w:t>На</w:t>
+            </w:r>
+            <w:proofErr w:type="spellEnd"/>
+            <w:r>
+              <w:rPr>
+                <w:rFonts w:ascii="Times New Roman" w:eastAsia="Calibri" w:hAnsi="Times New Roman"/>
+                <w:sz w:val="24"/>
+                <w:szCs w:val="24"/>
+                <w:lang w:val="en-US"/>
+              </w:rPr>
+              <w:t xml:space="preserve"> </w:t>
+            </w:r>
+            <w:proofErr w:type="spellStart"/>
+            <w:r>
+              <w:rPr>
+                <w:rFonts w:ascii="Times New Roman" w:eastAsia="Calibri" w:hAnsi="Times New Roman"/>
+                <w:sz w:val="24"/>
+                <w:szCs w:val="24"/>
+                <w:lang w:val="en-US"/>
+              </w:rPr>
+              <w:t>соревнованиях</w:t>
+            </w:r>
+            <w:proofErr w:type="spellEnd"/>
           </w:p>
         </w:tc>
         <w:tc>
@@ -2469,7 +2314,7 @@
       <w:tr>
         <w:tc>
           <w:tcPr>
-            <w:tcW w:w="985" w:type="dxa"/>
+            <w:tcW w:w="918" w:type="dxa"/>
             <w:vMerge/>
             <w:tcBorders>
               <w:top w:val="single" w:sz="4" w:space="0" w:color="000000"/>
@@ -2482,7 +2327,20 @@
         </w:tc>
         <w:tc>
           <w:tcPr>
-            <w:tcW w:w="810" w:type="dxa"/>
+            <w:tcW w:w="990" w:type="dxa"/>
+            <w:vMerge/>
+            <w:tcBorders>
+              <w:top w:val="single" w:sz="4" w:space="0" w:color="000000"/>
+              <w:left w:val="single" w:sz="4" w:space="0" w:color="000000"/>
+              <w:bottom w:val="single" w:sz="4" w:space="0" w:color="000000"/>
+              <w:right w:val="single" w:sz="4" w:space="0" w:color="000000"/>
+            </w:tcBorders>
+          </w:tcPr>
+          <w:p/>
+        </w:tc>
+        <w:tc>
+          <w:tcPr>
+            <w:tcW w:w="900" w:type="dxa"/>
             <w:vMerge/>
             <w:tcBorders>
               <w:top w:val="single" w:sz="4" w:space="0" w:color="000000"/>
@@ -2508,20 +2366,7 @@
         </w:tc>
         <w:tc>
           <w:tcPr>
-            <w:tcW w:w="1123" w:type="dxa"/>
-            <w:vMerge/>
-            <w:tcBorders>
-              <w:top w:val="single" w:sz="4" w:space="0" w:color="000000"/>
-              <w:left w:val="single" w:sz="4" w:space="0" w:color="000000"/>
-              <w:bottom w:val="single" w:sz="4" w:space="0" w:color="000000"/>
-              <w:right w:val="single" w:sz="4" w:space="0" w:color="000000"/>
-            </w:tcBorders>
-          </w:tcPr>
-          <w:p/>
-        </w:tc>
-        <w:tc>
-          <w:tcPr>
-            <w:tcW w:w="1127" w:type="dxa"/>
+            <w:tcW w:w="1080" w:type="dxa"/>
             <w:tcBorders>
               <w:top w:val="single" w:sz="4" w:space="0" w:color="000000"/>
               <w:left w:val="single" w:sz="4" w:space="0" w:color="000000"/>
@@ -2551,7 +2396,7 @@
         </w:tc>
         <w:tc>
           <w:tcPr>
-            <w:tcW w:w="816" w:type="dxa"/>
+            <w:tcW w:w="973" w:type="dxa"/>
             <w:tcBorders>
               <w:top w:val="single" w:sz="4" w:space="0" w:color="000000"/>
               <w:left w:val="single" w:sz="4" w:space="0" w:color="000000"/>
@@ -2672,6 +2517,7 @@
         <w:tc>
           <w:tcPr>
             <w:tcW w:w="1128" w:type="dxa"/>
+            <w:gridSpan w:val="2"/>
             <w:tcBorders>
               <w:top w:val="single" w:sz="4" w:space="0" w:color="000000"/>
               <w:left w:val="single" w:sz="4" w:space="0" w:color="000000"/>
@@ -2826,7 +2672,7 @@
         </w:trPr>
         <w:tc>
           <w:tcPr>
-            <w:tcW w:w="985" w:type="dxa"/>
+            <w:tcW w:w="918" w:type="dxa"/>
             <w:tcBorders>
               <w:top w:val="single" w:sz="4" w:space="0" w:color="000000"/>
               <w:left w:val="single" w:sz="4" w:space="0" w:color="000000"/>
@@ -2842,7 +2688,6 @@
                 <w:rFonts w:ascii="Times New Roman" w:eastAsia="Calibri" w:hAnsi="Times New Roman"/>
                 <w:sz w:val="24"/>
                 <w:szCs w:val="24"/>
-                <w:lang w:val="en-US"/>
               </w:rPr>
             </w:pPr>
             <w:r>
@@ -2850,7 +2695,6 @@
                 <w:rFonts w:ascii="Times New Roman" w:hAnsi="Times New Roman"/>
                 <w:sz w:val="24"/>
                 <w:szCs w:val="24"/>
-                <w:lang w:val="en-US"/>
               </w:rPr>
               <w:fldChar w:fldCharType="begin"/>
             </w:r>
@@ -2859,7 +2703,6 @@
                 <w:rFonts w:ascii="Times New Roman" w:hAnsi="Times New Roman"/>
                 <w:sz w:val="24"/>
                 <w:szCs w:val="24"/>
-                <w:lang w:val="en-US"/>
               </w:rPr>
               <w:instrText xml:space="preserve"> MERGEFIELD  $schoolName  \* MERGEFORMAT </w:instrText>
             </w:r>
@@ -2868,7 +2711,6 @@
                 <w:rFonts w:ascii="Times New Roman" w:hAnsi="Times New Roman"/>
                 <w:sz w:val="24"/>
                 <w:szCs w:val="24"/>
-                <w:lang w:val="en-US"/>
               </w:rPr>
               <w:fldChar w:fldCharType="separate"/>
             </w:r>
@@ -2878,7 +2720,6 @@
                 <w:noProof/>
                 <w:sz w:val="24"/>
                 <w:szCs w:val="24"/>
-                <w:lang w:val="en-US"/>
               </w:rPr>
               <w:t>«$schoolName»</w:t>
             </w:r>
@@ -2887,7 +2728,6 @@
                 <w:rFonts w:ascii="Times New Roman" w:hAnsi="Times New Roman"/>
                 <w:sz w:val="24"/>
                 <w:szCs w:val="24"/>
-                <w:lang w:val="en-US"/>
               </w:rPr>
               <w:fldChar w:fldCharType="end"/>
             </w:r>
@@ -2895,7 +2735,7 @@
         </w:tc>
         <w:tc>
           <w:tcPr>
-            <w:tcW w:w="810" w:type="dxa"/>
+            <w:tcW w:w="990" w:type="dxa"/>
             <w:tcBorders>
               <w:top w:val="single" w:sz="4" w:space="0" w:color="000000"/>
               <w:left w:val="single" w:sz="4" w:space="0" w:color="000000"/>
@@ -2911,7 +2751,6 @@
                 <w:rFonts w:ascii="Times New Roman" w:eastAsia="Calibri" w:hAnsi="Times New Roman"/>
                 <w:sz w:val="24"/>
                 <w:szCs w:val="24"/>
-                <w:lang w:val="en-US"/>
               </w:rPr>
             </w:pPr>
             <w:r>
@@ -2919,7 +2758,6 @@
                 <w:rFonts w:ascii="Times New Roman" w:hAnsi="Times New Roman"/>
                 <w:sz w:val="24"/>
                 <w:szCs w:val="24"/>
-                <w:lang w:val="en-US"/>
               </w:rPr>
               <w:fldChar w:fldCharType="begin"/>
             </w:r>
@@ -2928,7 +2766,6 @@
                 <w:rFonts w:ascii="Times New Roman" w:hAnsi="Times New Roman"/>
                 <w:sz w:val="24"/>
                 <w:szCs w:val="24"/>
-                <w:lang w:val="en-US"/>
               </w:rPr>
               <w:instrText xml:space="preserve"> MERGEFIELD  $secondShift.totalPupils  \* MERGEFORMAT </w:instrText>
             </w:r>
@@ -2937,7 +2774,6 @@
                 <w:rFonts w:ascii="Times New Roman" w:hAnsi="Times New Roman"/>
                 <w:sz w:val="24"/>
                 <w:szCs w:val="24"/>
-                <w:lang w:val="en-US"/>
               </w:rPr>
               <w:fldChar w:fldCharType="separate"/>
             </w:r>
@@ -2947,16 +2783,25 @@
                 <w:noProof/>
                 <w:sz w:val="24"/>
                 <w:szCs w:val="24"/>
-                <w:lang w:val="en-US"/>
-              </w:rPr>
-              <w:t>«$secondShift.totalPupils»</w:t>
-            </w:r>
+              </w:rPr>
+              <w:t>«$secondShift.totalPupi</w:t>
+            </w:r>
+            <w:bookmarkStart w:id="0" w:name="_GoBack"/>
+            <w:bookmarkEnd w:id="0"/>
             <w:r>
               <w:rPr>
                 <w:rFonts w:ascii="Times New Roman" w:hAnsi="Times New Roman"/>
-                <w:sz w:val="24"/>
-                <w:szCs w:val="24"/>
-                <w:lang w:val="en-US"/>
+                <w:noProof/>
+                <w:sz w:val="24"/>
+                <w:szCs w:val="24"/>
+              </w:rPr>
+              <w:t>ls»</w:t>
+            </w:r>
+            <w:r>
+              <w:rPr>
+                <w:rFonts w:ascii="Times New Roman" w:hAnsi="Times New Roman"/>
+                <w:sz w:val="24"/>
+                <w:szCs w:val="24"/>
               </w:rPr>
               <w:fldChar w:fldCharType="end"/>
             </w:r>
@@ -2964,7 +2809,7 @@
         </w:tc>
         <w:tc>
           <w:tcPr>
-            <w:tcW w:w="1080" w:type="dxa"/>
+            <w:tcW w:w="900" w:type="dxa"/>
             <w:tcBorders>
               <w:top w:val="single" w:sz="4" w:space="0" w:color="000000"/>
               <w:left w:val="single" w:sz="4" w:space="0" w:color="000000"/>
@@ -2983,15 +2828,13 @@
                 <w:rFonts w:ascii="Times New Roman" w:eastAsia="Calibri" w:hAnsi="Times New Roman"/>
                 <w:sz w:val="24"/>
                 <w:szCs w:val="24"/>
-                <w:lang w:val="en-US"/>
-              </w:rPr>
-            </w:pPr>
-            <w:r>
-              <w:rPr>
-                <w:rFonts w:ascii="Times New Roman" w:eastAsia="Calibri" w:hAnsi="Times New Roman"/>
-                <w:sz w:val="24"/>
-                <w:szCs w:val="24"/>
-                <w:lang w:val="en-US"/>
+              </w:rPr>
+            </w:pPr>
+            <w:r>
+              <w:rPr>
+                <w:rFonts w:ascii="Times New Roman" w:eastAsia="Calibri" w:hAnsi="Times New Roman"/>
+                <w:sz w:val="24"/>
+                <w:szCs w:val="24"/>
               </w:rPr>
               <w:fldChar w:fldCharType="begin"/>
             </w:r>
@@ -3000,7 +2843,6 @@
                 <w:rFonts w:ascii="Times New Roman" w:eastAsia="Calibri" w:hAnsi="Times New Roman"/>
                 <w:sz w:val="24"/>
                 <w:szCs w:val="24"/>
-                <w:lang w:val="en-US"/>
               </w:rPr>
               <w:instrText xml:space="preserve"> MERGEFIELD  $secondShift.totalAttended  \* MERGEFORMAT </w:instrText>
             </w:r>
@@ -3009,7 +2851,6 @@
                 <w:rFonts w:ascii="Times New Roman" w:eastAsia="Calibri" w:hAnsi="Times New Roman"/>
                 <w:sz w:val="24"/>
                 <w:szCs w:val="24"/>
-                <w:lang w:val="en-US"/>
               </w:rPr>
               <w:fldChar w:fldCharType="separate"/>
             </w:r>
@@ -3019,7 +2860,6 @@
                 <w:noProof/>
                 <w:sz w:val="24"/>
                 <w:szCs w:val="24"/>
-                <w:lang w:val="en-US"/>
               </w:rPr>
               <w:t>«$secondShift.totalAttended»</w:t>
             </w:r>
@@ -3028,7 +2868,6 @@
                 <w:rFonts w:ascii="Times New Roman" w:eastAsia="Calibri" w:hAnsi="Times New Roman"/>
                 <w:sz w:val="24"/>
                 <w:szCs w:val="24"/>
-                <w:lang w:val="en-US"/>
               </w:rPr>
               <w:fldChar w:fldCharType="end"/>
             </w:r>
@@ -3036,7 +2875,7 @@
         </w:tc>
         <w:tc>
           <w:tcPr>
-            <w:tcW w:w="1123" w:type="dxa"/>
+            <w:tcW w:w="1080" w:type="dxa"/>
             <w:tcBorders>
               <w:top w:val="single" w:sz="4" w:space="0" w:color="000000"/>
               <w:left w:val="single" w:sz="4" w:space="0" w:color="000000"/>
@@ -3052,15 +2891,13 @@
                 <w:rFonts w:ascii="Times New Roman" w:eastAsia="Calibri" w:hAnsi="Times New Roman"/>
                 <w:sz w:val="24"/>
                 <w:szCs w:val="24"/>
-                <w:lang w:val="en-US"/>
-              </w:rPr>
-            </w:pPr>
-            <w:r>
-              <w:rPr>
-                <w:rFonts w:ascii="Times New Roman" w:eastAsia="Calibri" w:hAnsi="Times New Roman"/>
-                <w:sz w:val="24"/>
-                <w:szCs w:val="24"/>
-                <w:lang w:val="en-US"/>
+              </w:rPr>
+            </w:pPr>
+            <w:r>
+              <w:rPr>
+                <w:rFonts w:ascii="Times New Roman" w:eastAsia="Calibri" w:hAnsi="Times New Roman"/>
+                <w:sz w:val="24"/>
+                <w:szCs w:val="24"/>
               </w:rPr>
               <w:fldChar w:fldCharType="begin"/>
             </w:r>
@@ -3069,7 +2906,6 @@
                 <w:rFonts w:ascii="Times New Roman" w:eastAsia="Calibri" w:hAnsi="Times New Roman"/>
                 <w:sz w:val="24"/>
                 <w:szCs w:val="24"/>
-                <w:lang w:val="en-US"/>
               </w:rPr>
               <w:instrText xml:space="preserve"> MERGEFIELD  $secondShift.totalAttendedPercent  \* MERGEFORMAT </w:instrText>
             </w:r>
@@ -3078,7 +2914,6 @@
                 <w:rFonts w:ascii="Times New Roman" w:eastAsia="Calibri" w:hAnsi="Times New Roman"/>
                 <w:sz w:val="24"/>
                 <w:szCs w:val="24"/>
-                <w:lang w:val="en-US"/>
               </w:rPr>
               <w:fldChar w:fldCharType="separate"/>
             </w:r>
@@ -3088,9 +2923,8 @@
                 <w:noProof/>
                 <w:sz w:val="24"/>
                 <w:szCs w:val="24"/>
-                <w:lang w:val="en-US"/>
-              </w:rPr>
-              <w:t>«$secondShift.totalAttende</w:t>
+              </w:rPr>
+              <w:t>«$secondShift.totalAttendedPerc</w:t>
             </w:r>
             <w:r>
               <w:rPr>
@@ -3098,17 +2932,15 @@
                 <w:noProof/>
                 <w:sz w:val="24"/>
                 <w:szCs w:val="24"/>
-                <w:lang w:val="en-US"/>
               </w:rPr>
               <w:lastRenderedPageBreak/>
-              <w:t>dPercent»</w:t>
-            </w:r>
-            <w:r>
-              <w:rPr>
-                <w:rFonts w:ascii="Times New Roman" w:eastAsia="Calibri" w:hAnsi="Times New Roman"/>
-                <w:sz w:val="24"/>
-                <w:szCs w:val="24"/>
-                <w:lang w:val="en-US"/>
+              <w:t>ent»</w:t>
+            </w:r>
+            <w:r>
+              <w:rPr>
+                <w:rFonts w:ascii="Times New Roman" w:eastAsia="Calibri" w:hAnsi="Times New Roman"/>
+                <w:sz w:val="24"/>
+                <w:szCs w:val="24"/>
               </w:rPr>
               <w:fldChar w:fldCharType="end"/>
             </w:r>
@@ -3116,7 +2948,7 @@
         </w:tc>
         <w:tc>
           <w:tcPr>
-            <w:tcW w:w="1127" w:type="dxa"/>
+            <w:tcW w:w="1080" w:type="dxa"/>
             <w:tcBorders>
               <w:top w:val="single" w:sz="4" w:space="0" w:color="000000"/>
               <w:left w:val="single" w:sz="4" w:space="0" w:color="000000"/>
@@ -3132,15 +2964,13 @@
                 <w:rFonts w:ascii="Times New Roman" w:eastAsia="Calibri" w:hAnsi="Times New Roman"/>
                 <w:sz w:val="24"/>
                 <w:szCs w:val="24"/>
-                <w:lang w:val="en-US"/>
-              </w:rPr>
-            </w:pPr>
-            <w:r>
-              <w:rPr>
-                <w:rFonts w:ascii="Times New Roman" w:eastAsia="Calibri" w:hAnsi="Times New Roman"/>
-                <w:sz w:val="24"/>
-                <w:szCs w:val="24"/>
-                <w:lang w:val="en-US"/>
+              </w:rPr>
+            </w:pPr>
+            <w:r>
+              <w:rPr>
+                <w:rFonts w:ascii="Times New Roman" w:eastAsia="Calibri" w:hAnsi="Times New Roman"/>
+                <w:sz w:val="24"/>
+                <w:szCs w:val="24"/>
               </w:rPr>
               <w:lastRenderedPageBreak/>
               <w:fldChar w:fldCharType="begin"/>
@@ -3150,7 +2980,6 @@
                 <w:rFonts w:ascii="Times New Roman" w:eastAsia="Calibri" w:hAnsi="Times New Roman"/>
                 <w:sz w:val="24"/>
                 <w:szCs w:val="24"/>
-                <w:lang w:val="en-US"/>
               </w:rPr>
               <w:instrText xml:space="preserve"> MERGEFIELD  $secondShift.totalIll  \* MERGEFORMAT </w:instrText>
             </w:r>
@@ -3159,7 +2988,6 @@
                 <w:rFonts w:ascii="Times New Roman" w:eastAsia="Calibri" w:hAnsi="Times New Roman"/>
                 <w:sz w:val="24"/>
                 <w:szCs w:val="24"/>
-                <w:lang w:val="en-US"/>
               </w:rPr>
               <w:fldChar w:fldCharType="separate"/>
             </w:r>
@@ -3169,7 +2997,6 @@
                 <w:noProof/>
                 <w:sz w:val="24"/>
                 <w:szCs w:val="24"/>
-                <w:lang w:val="en-US"/>
               </w:rPr>
               <w:t>«$secondShift.totalIll»</w:t>
             </w:r>
@@ -3178,7 +3005,6 @@
                 <w:rFonts w:ascii="Times New Roman" w:eastAsia="Calibri" w:hAnsi="Times New Roman"/>
                 <w:sz w:val="24"/>
                 <w:szCs w:val="24"/>
-                <w:lang w:val="en-US"/>
               </w:rPr>
               <w:fldChar w:fldCharType="end"/>
             </w:r>
@@ -3186,7 +3012,7 @@
         </w:tc>
         <w:tc>
           <w:tcPr>
-            <w:tcW w:w="816" w:type="dxa"/>
+            <w:tcW w:w="973" w:type="dxa"/>
             <w:tcBorders>
               <w:top w:val="single" w:sz="4" w:space="0" w:color="000000"/>
               <w:left w:val="single" w:sz="4" w:space="0" w:color="000000"/>
@@ -3202,15 +3028,13 @@
                 <w:rFonts w:ascii="Times New Roman" w:eastAsia="Calibri" w:hAnsi="Times New Roman"/>
                 <w:sz w:val="24"/>
                 <w:szCs w:val="24"/>
-                <w:lang w:val="en-US"/>
-              </w:rPr>
-            </w:pPr>
-            <w:r>
-              <w:rPr>
-                <w:rFonts w:ascii="Times New Roman" w:eastAsia="Calibri" w:hAnsi="Times New Roman"/>
-                <w:sz w:val="24"/>
-                <w:szCs w:val="24"/>
-                <w:lang w:val="en-US"/>
+              </w:rPr>
+            </w:pPr>
+            <w:r>
+              <w:rPr>
+                <w:rFonts w:ascii="Times New Roman" w:eastAsia="Calibri" w:hAnsi="Times New Roman"/>
+                <w:sz w:val="24"/>
+                <w:szCs w:val="24"/>
               </w:rPr>
               <w:fldChar w:fldCharType="begin"/>
             </w:r>
@@ -3219,7 +3043,6 @@
                 <w:rFonts w:ascii="Times New Roman" w:eastAsia="Calibri" w:hAnsi="Times New Roman"/>
                 <w:sz w:val="24"/>
                 <w:szCs w:val="24"/>
-                <w:lang w:val="en-US"/>
               </w:rPr>
               <w:instrText xml:space="preserve"> MERGEFIELD  $secondShift.totalIllPercent  \* MERGEFORMAT </w:instrText>
             </w:r>
@@ -3228,7 +3051,6 @@
                 <w:rFonts w:ascii="Times New Roman" w:eastAsia="Calibri" w:hAnsi="Times New Roman"/>
                 <w:sz w:val="24"/>
                 <w:szCs w:val="24"/>
-                <w:lang w:val="en-US"/>
               </w:rPr>
               <w:fldChar w:fldCharType="separate"/>
             </w:r>
@@ -3238,7 +3060,6 @@
                 <w:noProof/>
                 <w:sz w:val="24"/>
                 <w:szCs w:val="24"/>
-                <w:lang w:val="en-US"/>
               </w:rPr>
               <w:t>«$secondShift.totalIllPercent»</w:t>
             </w:r>
@@ -3247,7 +3068,6 @@
                 <w:rFonts w:ascii="Times New Roman" w:eastAsia="Calibri" w:hAnsi="Times New Roman"/>
                 <w:sz w:val="24"/>
                 <w:szCs w:val="24"/>
-                <w:lang w:val="en-US"/>
               </w:rPr>
               <w:fldChar w:fldCharType="end"/>
             </w:r>
@@ -3271,15 +3091,13 @@
                 <w:rFonts w:ascii="Times New Roman" w:eastAsia="Calibri" w:hAnsi="Times New Roman"/>
                 <w:sz w:val="24"/>
                 <w:szCs w:val="24"/>
-                <w:lang w:val="en-US"/>
-              </w:rPr>
-            </w:pPr>
-            <w:r>
-              <w:rPr>
-                <w:rFonts w:ascii="Times New Roman" w:eastAsia="Calibri" w:hAnsi="Times New Roman"/>
-                <w:sz w:val="24"/>
-                <w:szCs w:val="24"/>
-                <w:lang w:val="en-US"/>
+              </w:rPr>
+            </w:pPr>
+            <w:r>
+              <w:rPr>
+                <w:rFonts w:ascii="Times New Roman" w:eastAsia="Calibri" w:hAnsi="Times New Roman"/>
+                <w:sz w:val="24"/>
+                <w:szCs w:val="24"/>
               </w:rPr>
               <w:fldChar w:fldCharType="begin"/>
             </w:r>
@@ -3288,7 +3106,6 @@
                 <w:rFonts w:ascii="Times New Roman" w:eastAsia="Calibri" w:hAnsi="Times New Roman"/>
                 <w:sz w:val="24"/>
                 <w:szCs w:val="24"/>
-                <w:lang w:val="en-US"/>
               </w:rPr>
               <w:instrText xml:space="preserve"> MERGEFIELD  $secondShift.totalHealing  \* MERGEFORMAT </w:instrText>
             </w:r>
@@ -3297,7 +3114,6 @@
                 <w:rFonts w:ascii="Times New Roman" w:eastAsia="Calibri" w:hAnsi="Times New Roman"/>
                 <w:sz w:val="24"/>
                 <w:szCs w:val="24"/>
-                <w:lang w:val="en-US"/>
               </w:rPr>
               <w:fldChar w:fldCharType="separate"/>
             </w:r>
@@ -3307,7 +3123,6 @@
                 <w:noProof/>
                 <w:sz w:val="24"/>
                 <w:szCs w:val="24"/>
-                <w:lang w:val="en-US"/>
               </w:rPr>
               <w:t>«$secondShift.totalHealing»</w:t>
             </w:r>
@@ -3316,7 +3131,6 @@
                 <w:rFonts w:ascii="Times New Roman" w:eastAsia="Calibri" w:hAnsi="Times New Roman"/>
                 <w:sz w:val="24"/>
                 <w:szCs w:val="24"/>
-                <w:lang w:val="en-US"/>
               </w:rPr>
               <w:fldChar w:fldCharType="end"/>
             </w:r>
@@ -3340,15 +3154,13 @@
                 <w:rFonts w:ascii="Times New Roman" w:eastAsia="Calibri" w:hAnsi="Times New Roman"/>
                 <w:sz w:val="24"/>
                 <w:szCs w:val="24"/>
-                <w:lang w:val="en-US"/>
-              </w:rPr>
-            </w:pPr>
-            <w:r>
-              <w:rPr>
-                <w:rFonts w:ascii="Times New Roman" w:eastAsia="Calibri" w:hAnsi="Times New Roman"/>
-                <w:sz w:val="24"/>
-                <w:szCs w:val="24"/>
-                <w:lang w:val="en-US"/>
+              </w:rPr>
+            </w:pPr>
+            <w:r>
+              <w:rPr>
+                <w:rFonts w:ascii="Times New Roman" w:eastAsia="Calibri" w:hAnsi="Times New Roman"/>
+                <w:sz w:val="24"/>
+                <w:szCs w:val="24"/>
               </w:rPr>
               <w:fldChar w:fldCharType="begin"/>
             </w:r>
@@ -3357,7 +3169,6 @@
                 <w:rFonts w:ascii="Times New Roman" w:eastAsia="Calibri" w:hAnsi="Times New Roman"/>
                 <w:sz w:val="24"/>
                 <w:szCs w:val="24"/>
-                <w:lang w:val="en-US"/>
               </w:rPr>
               <w:instrText xml:space="preserve"> MERGEFIELD  $secondShift.totalHealingPercent  \* MERGEFORMAT </w:instrText>
             </w:r>
@@ -3366,7 +3177,6 @@
                 <w:rFonts w:ascii="Times New Roman" w:eastAsia="Calibri" w:hAnsi="Times New Roman"/>
                 <w:sz w:val="24"/>
                 <w:szCs w:val="24"/>
-                <w:lang w:val="en-US"/>
               </w:rPr>
               <w:fldChar w:fldCharType="separate"/>
             </w:r>
@@ -3376,9 +3186,8 @@
                 <w:noProof/>
                 <w:sz w:val="24"/>
                 <w:szCs w:val="24"/>
-                <w:lang w:val="en-US"/>
-              </w:rPr>
-              <w:t>«$secondShift.totalHealin</w:t>
+              </w:rPr>
+              <w:t>«$secondShift.totalHealingPercent</w:t>
             </w:r>
             <w:r>
               <w:rPr>
@@ -3386,17 +3195,15 @@
                 <w:noProof/>
                 <w:sz w:val="24"/>
                 <w:szCs w:val="24"/>
-                <w:lang w:val="en-US"/>
               </w:rPr>
               <w:lastRenderedPageBreak/>
-              <w:t>gPercent»</w:t>
-            </w:r>
-            <w:r>
-              <w:rPr>
-                <w:rFonts w:ascii="Times New Roman" w:eastAsia="Calibri" w:hAnsi="Times New Roman"/>
-                <w:sz w:val="24"/>
-                <w:szCs w:val="24"/>
-                <w:lang w:val="en-US"/>
+              <w:t>»</w:t>
+            </w:r>
+            <w:r>
+              <w:rPr>
+                <w:rFonts w:ascii="Times New Roman" w:eastAsia="Calibri" w:hAnsi="Times New Roman"/>
+                <w:sz w:val="24"/>
+                <w:szCs w:val="24"/>
               </w:rPr>
               <w:fldChar w:fldCharType="end"/>
             </w:r>
@@ -3404,7 +3211,8 @@
         </w:tc>
         <w:tc>
           <w:tcPr>
-            <w:tcW w:w="1147" w:type="dxa"/>
+            <w:tcW w:w="1170" w:type="dxa"/>
+            <w:gridSpan w:val="2"/>
             <w:tcBorders>
               <w:top w:val="single" w:sz="4" w:space="0" w:color="000000"/>
               <w:left w:val="single" w:sz="4" w:space="0" w:color="000000"/>
@@ -3420,15 +3228,13 @@
                 <w:rFonts w:ascii="Times New Roman" w:eastAsia="Calibri" w:hAnsi="Times New Roman"/>
                 <w:sz w:val="24"/>
                 <w:szCs w:val="24"/>
-                <w:lang w:val="en-US"/>
-              </w:rPr>
-            </w:pPr>
-            <w:r>
-              <w:rPr>
-                <w:rFonts w:ascii="Times New Roman" w:eastAsia="Calibri" w:hAnsi="Times New Roman"/>
-                <w:sz w:val="24"/>
-                <w:szCs w:val="24"/>
-                <w:lang w:val="en-US"/>
+              </w:rPr>
+            </w:pPr>
+            <w:r>
+              <w:rPr>
+                <w:rFonts w:ascii="Times New Roman" w:eastAsia="Calibri" w:hAnsi="Times New Roman"/>
+                <w:sz w:val="24"/>
+                <w:szCs w:val="24"/>
               </w:rPr>
               <w:lastRenderedPageBreak/>
               <w:fldChar w:fldCharType="begin"/>
@@ -3438,7 +3244,6 @@
                 <w:rFonts w:ascii="Times New Roman" w:eastAsia="Calibri" w:hAnsi="Times New Roman"/>
                 <w:sz w:val="24"/>
                 <w:szCs w:val="24"/>
-                <w:lang w:val="en-US"/>
               </w:rPr>
               <w:instrText xml:space="preserve"> MERGEFIELD  $secondShift.totalRequest  \* MERGEFORMAT </w:instrText>
             </w:r>
@@ -3447,7 +3252,6 @@
                 <w:rFonts w:ascii="Times New Roman" w:eastAsia="Calibri" w:hAnsi="Times New Roman"/>
                 <w:sz w:val="24"/>
                 <w:szCs w:val="24"/>
-                <w:lang w:val="en-US"/>
               </w:rPr>
               <w:fldChar w:fldCharType="separate"/>
             </w:r>
@@ -3457,7 +3261,6 @@
                 <w:noProof/>
                 <w:sz w:val="24"/>
                 <w:szCs w:val="24"/>
-                <w:lang w:val="en-US"/>
               </w:rPr>
               <w:t>«$secondShift.totalRequest»</w:t>
             </w:r>
@@ -3466,7 +3269,6 @@
                 <w:rFonts w:ascii="Times New Roman" w:eastAsia="Calibri" w:hAnsi="Times New Roman"/>
                 <w:sz w:val="24"/>
                 <w:szCs w:val="24"/>
-                <w:lang w:val="en-US"/>
               </w:rPr>
               <w:fldChar w:fldCharType="end"/>
             </w:r>
@@ -3474,7 +3276,7 @@
         </w:tc>
         <w:tc>
           <w:tcPr>
-            <w:tcW w:w="1128" w:type="dxa"/>
+            <w:tcW w:w="1105" w:type="dxa"/>
             <w:tcBorders>
               <w:top w:val="single" w:sz="4" w:space="0" w:color="000000"/>
               <w:left w:val="single" w:sz="4" w:space="0" w:color="000000"/>
@@ -3490,15 +3292,13 @@
                 <w:rFonts w:ascii="Times New Roman" w:eastAsia="Calibri" w:hAnsi="Times New Roman"/>
                 <w:sz w:val="24"/>
                 <w:szCs w:val="24"/>
-                <w:lang w:val="en-US"/>
-              </w:rPr>
-            </w:pPr>
-            <w:r>
-              <w:rPr>
-                <w:rFonts w:ascii="Times New Roman" w:eastAsia="Calibri" w:hAnsi="Times New Roman"/>
-                <w:sz w:val="24"/>
-                <w:szCs w:val="24"/>
-                <w:lang w:val="en-US"/>
+              </w:rPr>
+            </w:pPr>
+            <w:r>
+              <w:rPr>
+                <w:rFonts w:ascii="Times New Roman" w:eastAsia="Calibri" w:hAnsi="Times New Roman"/>
+                <w:sz w:val="24"/>
+                <w:szCs w:val="24"/>
               </w:rPr>
               <w:fldChar w:fldCharType="begin"/>
             </w:r>
@@ -3507,7 +3307,6 @@
                 <w:rFonts w:ascii="Times New Roman" w:eastAsia="Calibri" w:hAnsi="Times New Roman"/>
                 <w:sz w:val="24"/>
                 <w:szCs w:val="24"/>
-                <w:lang w:val="en-US"/>
               </w:rPr>
               <w:instrText xml:space="preserve"> MERGEFIELD  $secondShift.totalRequestPercent  \* MERGEFORMAT </w:instrText>
             </w:r>
@@ -3516,7 +3315,6 @@
                 <w:rFonts w:ascii="Times New Roman" w:eastAsia="Calibri" w:hAnsi="Times New Roman"/>
                 <w:sz w:val="24"/>
                 <w:szCs w:val="24"/>
-                <w:lang w:val="en-US"/>
               </w:rPr>
               <w:fldChar w:fldCharType="separate"/>
             </w:r>
@@ -3526,16 +3324,24 @@
                 <w:noProof/>
                 <w:sz w:val="24"/>
                 <w:szCs w:val="24"/>
-                <w:lang w:val="en-US"/>
-              </w:rPr>
-              <w:t>«$secondShift.totalRequestPercent»</w:t>
-            </w:r>
-            <w:r>
-              <w:rPr>
-                <w:rFonts w:ascii="Times New Roman" w:eastAsia="Calibri" w:hAnsi="Times New Roman"/>
-                <w:sz w:val="24"/>
-                <w:szCs w:val="24"/>
-                <w:lang w:val="en-US"/>
+              </w:rPr>
+              <w:t>«$secondShift.totalRequestPercent</w:t>
+            </w:r>
+            <w:r>
+              <w:rPr>
+                <w:rFonts w:ascii="Times New Roman" w:eastAsia="Calibri" w:hAnsi="Times New Roman"/>
+                <w:noProof/>
+                <w:sz w:val="24"/>
+                <w:szCs w:val="24"/>
+              </w:rPr>
+              <w:lastRenderedPageBreak/>
+              <w:t>»</w:t>
+            </w:r>
+            <w:r>
+              <w:rPr>
+                <w:rFonts w:ascii="Times New Roman" w:eastAsia="Calibri" w:hAnsi="Times New Roman"/>
+                <w:sz w:val="24"/>
+                <w:szCs w:val="24"/>
               </w:rPr>
               <w:fldChar w:fldCharType="end"/>
             </w:r>
@@ -3559,16 +3365,15 @@
                 <w:rFonts w:ascii="Times New Roman" w:eastAsia="Calibri" w:hAnsi="Times New Roman"/>
                 <w:sz w:val="24"/>
                 <w:szCs w:val="24"/>
-                <w:lang w:val="en-US"/>
-              </w:rPr>
-            </w:pPr>
-            <w:r>
-              <w:rPr>
-                <w:rFonts w:ascii="Times New Roman" w:eastAsia="Calibri" w:hAnsi="Times New Roman"/>
-                <w:sz w:val="24"/>
-                <w:szCs w:val="24"/>
-                <w:lang w:val="en-US"/>
-              </w:rPr>
+              </w:rPr>
+            </w:pPr>
+            <w:r>
+              <w:rPr>
+                <w:rFonts w:ascii="Times New Roman" w:eastAsia="Calibri" w:hAnsi="Times New Roman"/>
+                <w:sz w:val="24"/>
+                <w:szCs w:val="24"/>
+              </w:rPr>
+              <w:lastRenderedPageBreak/>
               <w:fldChar w:fldCharType="begin"/>
             </w:r>
             <w:r>
@@ -3576,16 +3381,14 @@
                 <w:rFonts w:ascii="Times New Roman" w:eastAsia="Calibri" w:hAnsi="Times New Roman"/>
                 <w:sz w:val="24"/>
                 <w:szCs w:val="24"/>
-                <w:lang w:val="en-US"/>
-              </w:rPr>
-              <w:instrText xml:space="preserve"> MERGEFIELD  $secondShift.totalPrincipalDecision  \* MERGEFORMAT </w:instrText>
-            </w:r>
-            <w:r>
-              <w:rPr>
-                <w:rFonts w:ascii="Times New Roman" w:eastAsia="Calibri" w:hAnsi="Times New Roman"/>
-                <w:sz w:val="24"/>
-                <w:szCs w:val="24"/>
-                <w:lang w:val="en-US"/>
+              </w:rPr>
+              <w:instrText xml:space="preserve"> MERGEFIELD  $secondShift.totalCompetition  \* MERGEFORMAT </w:instrText>
+            </w:r>
+            <w:r>
+              <w:rPr>
+                <w:rFonts w:ascii="Times New Roman" w:eastAsia="Calibri" w:hAnsi="Times New Roman"/>
+                <w:sz w:val="24"/>
+                <w:szCs w:val="24"/>
               </w:rPr>
               <w:fldChar w:fldCharType="separate"/>
             </w:r>
@@ -3595,16 +3398,14 @@
                 <w:noProof/>
                 <w:sz w:val="24"/>
                 <w:szCs w:val="24"/>
-                <w:lang w:val="en-US"/>
-              </w:rPr>
-              <w:t>«$secondShift.totalPrincipalDecision»</w:t>
-            </w:r>
-            <w:r>
-              <w:rPr>
-                <w:rFonts w:ascii="Times New Roman" w:eastAsia="Calibri" w:hAnsi="Times New Roman"/>
-                <w:sz w:val="24"/>
-                <w:szCs w:val="24"/>
-                <w:lang w:val="en-US"/>
+              </w:rPr>
+              <w:t>«$secondShift.totalCompetition»</w:t>
+            </w:r>
+            <w:r>
+              <w:rPr>
+                <w:rFonts w:ascii="Times New Roman" w:eastAsia="Calibri" w:hAnsi="Times New Roman"/>
+                <w:sz w:val="24"/>
+                <w:szCs w:val="24"/>
               </w:rPr>
               <w:fldChar w:fldCharType="end"/>
             </w:r>
@@ -3628,15 +3429,13 @@
                 <w:rFonts w:ascii="Times New Roman" w:eastAsia="Calibri" w:hAnsi="Times New Roman"/>
                 <w:sz w:val="24"/>
                 <w:szCs w:val="24"/>
-                <w:lang w:val="en-US"/>
-              </w:rPr>
-            </w:pPr>
-            <w:r>
-              <w:rPr>
-                <w:rFonts w:ascii="Times New Roman" w:eastAsia="Calibri" w:hAnsi="Times New Roman"/>
-                <w:sz w:val="24"/>
-                <w:szCs w:val="24"/>
-                <w:lang w:val="en-US"/>
+              </w:rPr>
+            </w:pPr>
+            <w:r>
+              <w:rPr>
+                <w:rFonts w:ascii="Times New Roman" w:eastAsia="Calibri" w:hAnsi="Times New Roman"/>
+                <w:sz w:val="24"/>
+                <w:szCs w:val="24"/>
               </w:rPr>
               <w:fldChar w:fldCharType="begin"/>
             </w:r>
@@ -3645,16 +3444,14 @@
                 <w:rFonts w:ascii="Times New Roman" w:eastAsia="Calibri" w:hAnsi="Times New Roman"/>
                 <w:sz w:val="24"/>
                 <w:szCs w:val="24"/>
-                <w:lang w:val="en-US"/>
-              </w:rPr>
-              <w:instrText xml:space="preserve"> MERGEFIELD  $secondShift.totalPrincipalDecisionPercent  \* MERGEFORMAT </w:instrText>
-            </w:r>
-            <w:r>
-              <w:rPr>
-                <w:rFonts w:ascii="Times New Roman" w:eastAsia="Calibri" w:hAnsi="Times New Roman"/>
-                <w:sz w:val="24"/>
-                <w:szCs w:val="24"/>
-                <w:lang w:val="en-US"/>
+              </w:rPr>
+              <w:instrText xml:space="preserve"> MERGEFIELD  $secondShift.totalCompetitionPercent  \* MERGEFORMAT </w:instrText>
+            </w:r>
+            <w:r>
+              <w:rPr>
+                <w:rFonts w:ascii="Times New Roman" w:eastAsia="Calibri" w:hAnsi="Times New Roman"/>
+                <w:sz w:val="24"/>
+                <w:szCs w:val="24"/>
               </w:rPr>
               <w:fldChar w:fldCharType="separate"/>
             </w:r>
@@ -3664,16 +3461,14 @@
                 <w:noProof/>
                 <w:sz w:val="24"/>
                 <w:szCs w:val="24"/>
-                <w:lang w:val="en-US"/>
-              </w:rPr>
-              <w:t>«$secondShift.totalPrincipalDecisionPerce»</w:t>
-            </w:r>
-            <w:r>
-              <w:rPr>
-                <w:rFonts w:ascii="Times New Roman" w:eastAsia="Calibri" w:hAnsi="Times New Roman"/>
-                <w:sz w:val="24"/>
-                <w:szCs w:val="24"/>
-                <w:lang w:val="en-US"/>
+              </w:rPr>
+              <w:t>«$secondShift.totalCompetitionPercent»</w:t>
+            </w:r>
+            <w:r>
+              <w:rPr>
+                <w:rFonts w:ascii="Times New Roman" w:eastAsia="Calibri" w:hAnsi="Times New Roman"/>
+                <w:sz w:val="24"/>
+                <w:szCs w:val="24"/>
               </w:rPr>
               <w:fldChar w:fldCharType="end"/>
             </w:r>
@@ -3697,15 +3492,13 @@
                 <w:rFonts w:ascii="Times New Roman" w:eastAsia="Calibri" w:hAnsi="Times New Roman"/>
                 <w:sz w:val="24"/>
                 <w:szCs w:val="24"/>
-                <w:lang w:val="en-US"/>
-              </w:rPr>
-            </w:pPr>
-            <w:r>
-              <w:rPr>
-                <w:rFonts w:ascii="Times New Roman" w:eastAsia="Calibri" w:hAnsi="Times New Roman"/>
-                <w:sz w:val="24"/>
-                <w:szCs w:val="24"/>
-                <w:lang w:val="en-US"/>
+              </w:rPr>
+            </w:pPr>
+            <w:r>
+              <w:rPr>
+                <w:rFonts w:ascii="Times New Roman" w:eastAsia="Calibri" w:hAnsi="Times New Roman"/>
+                <w:sz w:val="24"/>
+                <w:szCs w:val="24"/>
               </w:rPr>
               <w:fldChar w:fldCharType="begin"/>
             </w:r>
@@ -3714,7 +3507,6 @@
                 <w:rFonts w:ascii="Times New Roman" w:eastAsia="Calibri" w:hAnsi="Times New Roman"/>
                 <w:sz w:val="24"/>
                 <w:szCs w:val="24"/>
-                <w:lang w:val="en-US"/>
               </w:rPr>
               <w:instrText xml:space="preserve"> MERGEFIELD  $secondShift.totalUnknown  \* MERGEFORMAT </w:instrText>
             </w:r>
@@ -3723,7 +3515,6 @@
                 <w:rFonts w:ascii="Times New Roman" w:eastAsia="Calibri" w:hAnsi="Times New Roman"/>
                 <w:sz w:val="24"/>
                 <w:szCs w:val="24"/>
-                <w:lang w:val="en-US"/>
               </w:rPr>
               <w:fldChar w:fldCharType="separate"/>
             </w:r>
@@ -3733,7 +3524,6 @@
                 <w:noProof/>
                 <w:sz w:val="24"/>
                 <w:szCs w:val="24"/>
-                <w:lang w:val="en-US"/>
               </w:rPr>
               <w:t>«$secondShift.totalUnknown»</w:t>
             </w:r>
@@ -3742,7 +3532,6 @@
                 <w:rFonts w:ascii="Times New Roman" w:eastAsia="Calibri" w:hAnsi="Times New Roman"/>
                 <w:sz w:val="24"/>
                 <w:szCs w:val="24"/>
-                <w:lang w:val="en-US"/>
               </w:rPr>
               <w:fldChar w:fldCharType="end"/>
             </w:r>
@@ -3766,15 +3555,13 @@
                 <w:rFonts w:ascii="Times New Roman" w:eastAsia="Calibri" w:hAnsi="Times New Roman"/>
                 <w:sz w:val="24"/>
                 <w:szCs w:val="24"/>
-                <w:lang w:val="en-US"/>
-              </w:rPr>
-            </w:pPr>
-            <w:r>
-              <w:rPr>
-                <w:rFonts w:ascii="Times New Roman" w:eastAsia="Calibri" w:hAnsi="Times New Roman"/>
-                <w:sz w:val="24"/>
-                <w:szCs w:val="24"/>
-                <w:lang w:val="en-US"/>
+              </w:rPr>
+            </w:pPr>
+            <w:r>
+              <w:rPr>
+                <w:rFonts w:ascii="Times New Roman" w:eastAsia="Calibri" w:hAnsi="Times New Roman"/>
+                <w:sz w:val="24"/>
+                <w:szCs w:val="24"/>
               </w:rPr>
               <w:fldChar w:fldCharType="begin"/>
             </w:r>
@@ -3783,7 +3570,6 @@
                 <w:rFonts w:ascii="Times New Roman" w:eastAsia="Calibri" w:hAnsi="Times New Roman"/>
                 <w:sz w:val="24"/>
                 <w:szCs w:val="24"/>
-                <w:lang w:val="en-US"/>
               </w:rPr>
               <w:instrText xml:space="preserve"> MERGEFIELD  $secondShift.totalUnknownPercent  \* MERGEFORMAT </w:instrText>
             </w:r>
@@ -3792,7 +3578,6 @@
                 <w:rFonts w:ascii="Times New Roman" w:eastAsia="Calibri" w:hAnsi="Times New Roman"/>
                 <w:sz w:val="24"/>
                 <w:szCs w:val="24"/>
-                <w:lang w:val="en-US"/>
               </w:rPr>
               <w:fldChar w:fldCharType="separate"/>
             </w:r>
@@ -3802,7 +3587,6 @@
                 <w:noProof/>
                 <w:sz w:val="24"/>
                 <w:szCs w:val="24"/>
-                <w:lang w:val="en-US"/>
               </w:rPr>
               <w:t>«$secondShift.totalUnknownPercent»</w:t>
             </w:r>
@@ -3811,7 +3595,6 @@
                 <w:rFonts w:ascii="Times New Roman" w:eastAsia="Calibri" w:hAnsi="Times New Roman"/>
                 <w:sz w:val="24"/>
                 <w:szCs w:val="24"/>
-                <w:lang w:val="en-US"/>
               </w:rPr>
               <w:fldChar w:fldCharType="end"/>
             </w:r>
@@ -3827,7 +3610,6 @@
           <w:rFonts w:ascii="Times New Roman" w:hAnsi="Times New Roman"/>
           <w:sz w:val="30"/>
           <w:szCs w:val="30"/>
-          <w:lang w:val="en-US"/>
         </w:rPr>
       </w:pPr>
     </w:p>
@@ -3842,7 +3624,7 @@
 </file>
 
 <file path=word/styles.xml><?xml version="1.0" encoding="utf-8"?>
-<w:styles xmlns:mc="http://schemas.openxmlformats.org/markup-compatibility/2006" xmlns:r="http://schemas.openxmlformats.org/officeDocument/2006/relationships" xmlns:w="http://schemas.openxmlformats.org/wordprocessingml/2006/main" xmlns:w14="http://schemas.microsoft.com/office/word/2010/wordml" xmlns:w15="http://schemas.microsoft.com/office/word/2012/wordml" xmlns:w16cex="http://schemas.microsoft.com/office/word/2018/wordml/cex" xmlns:w16cid="http://schemas.microsoft.com/office/word/2016/wordml/cid" xmlns:w16="http://schemas.microsoft.com/office/word/2018/wordml" xmlns:w16sdtdh="http://schemas.microsoft.com/office/word/2020/wordml/sdtdatahash" xmlns:w16se="http://schemas.microsoft.com/office/word/2015/wordml/symex" mc:Ignorable="w14 w15 w16se w16cid w16 w16cex w16sdtdh">
+<w:styles xmlns:mc="http://schemas.openxmlformats.org/markup-compatibility/2006" xmlns:r="http://schemas.openxmlformats.org/officeDocument/2006/relationships" xmlns:w="http://schemas.openxmlformats.org/wordprocessingml/2006/main" xmlns:w14="http://schemas.microsoft.com/office/word/2010/wordml" mc:Ignorable="w14">
   <w:docDefaults>
     <w:rPrDefault>
       <w:rPr>
@@ -3856,7 +3638,7 @@
       </w:pPr>
     </w:pPrDefault>
   </w:docDefaults>
-  <w:latentStyles w:defLockedState="0" w:defUIPriority="99" w:defSemiHidden="0" w:defUnhideWhenUsed="0" w:defQFormat="0" w:count="376">
+  <w:latentStyles w:defLockedState="0" w:defUIPriority="99" w:defSemiHidden="0" w:defUnhideWhenUsed="0" w:defQFormat="0" w:count="267">
     <w:lsdException w:name="Normal" w:uiPriority="0" w:qFormat="1"/>
     <w:lsdException w:name="heading 1" w:uiPriority="9" w:qFormat="1"/>
     <w:lsdException w:name="heading 2" w:uiPriority="9" w:qFormat="1"/>
@@ -4045,117 +3827,8 @@
     <w:lsdException w:name="Book Title" w:uiPriority="33" w:qFormat="1"/>
     <w:lsdException w:name="Bibliography" w:semiHidden="1" w:uiPriority="37" w:unhideWhenUsed="1"/>
     <w:lsdException w:name="TOC Heading" w:semiHidden="1" w:uiPriority="39" w:unhideWhenUsed="1" w:qFormat="1"/>
-    <w:lsdException w:name="Plain Table 1" w:uiPriority="41"/>
-    <w:lsdException w:name="Plain Table 2" w:uiPriority="42"/>
-    <w:lsdException w:name="Plain Table 3" w:uiPriority="43"/>
-    <w:lsdException w:name="Plain Table 4" w:uiPriority="44"/>
-    <w:lsdException w:name="Plain Table 5" w:uiPriority="45"/>
-    <w:lsdException w:name="Grid Table Light" w:uiPriority="40"/>
-    <w:lsdException w:name="Grid Table 1 Light" w:uiPriority="46"/>
-    <w:lsdException w:name="Grid Table 2" w:uiPriority="47"/>
-    <w:lsdException w:name="Grid Table 3" w:uiPriority="48"/>
-    <w:lsdException w:name="Grid Table 4" w:uiPriority="49"/>
-    <w:lsdException w:name="Grid Table 5 Dark" w:uiPriority="50"/>
-    <w:lsdException w:name="Grid Table 6 Colorful" w:uiPriority="51"/>
-    <w:lsdException w:name="Grid Table 7 Colorful" w:uiPriority="52"/>
-    <w:lsdException w:name="Grid Table 1 Light Accent 1" w:uiPriority="46"/>
-    <w:lsdException w:name="Grid Table 2 Accent 1" w:uiPriority="47"/>
-    <w:lsdException w:name="Grid Table 3 Accent 1" w:uiPriority="48"/>
-    <w:lsdException w:name="Grid Table 4 Accent 1" w:uiPriority="49"/>
-    <w:lsdException w:name="Grid Table 5 Dark Accent 1" w:uiPriority="50"/>
-    <w:lsdException w:name="Grid Table 6 Colorful Accent 1" w:uiPriority="51"/>
-    <w:lsdException w:name="Grid Table 7 Colorful Accent 1" w:uiPriority="52"/>
-    <w:lsdException w:name="Grid Table 1 Light Accent 2" w:uiPriority="46"/>
-    <w:lsdException w:name="Grid Table 2 Accent 2" w:uiPriority="47"/>
-    <w:lsdException w:name="Grid Table 3 Accent 2" w:uiPriority="48"/>
-    <w:lsdException w:name="Grid Table 4 Accent 2" w:uiPriority="49"/>
-    <w:lsdException w:name="Grid Table 5 Dark Accent 2" w:uiPriority="50"/>
-    <w:lsdException w:name="Grid Table 6 Colorful Accent 2" w:uiPriority="51"/>
-    <w:lsdException w:name="Grid Table 7 Colorful Accent 2" w:uiPriority="52"/>
-    <w:lsdException w:name="Grid Table 1 Light Accent 3" w:uiPriority="46"/>
-    <w:lsdException w:name="Grid Table 2 Accent 3" w:uiPriority="47"/>
-    <w:lsdException w:name="Grid Table 3 Accent 3" w:uiPriority="48"/>
-    <w:lsdException w:name="Grid Table 4 Accent 3" w:uiPriority="49"/>
-    <w:lsdException w:name="Grid Table 5 Dark Accent 3" w:uiPriority="50"/>
-    <w:lsdException w:name="Grid Table 6 Colorful Accent 3" w:uiPriority="51"/>
-    <w:lsdException w:name="Grid Table 7 Colorful Accent 3" w:uiPriority="52"/>
-    <w:lsdException w:name="Grid Table 1 Light Accent 4" w:uiPriority="46"/>
-    <w:lsdException w:name="Grid Table 2 Accent 4" w:uiPriority="47"/>
-    <w:lsdException w:name="Grid Table 3 Accent 4" w:uiPriority="48"/>
-    <w:lsdException w:name="Grid Table 4 Accent 4" w:uiPriority="49"/>
-    <w:lsdException w:name="Grid Table 5 Dark Accent 4" w:uiPriority="50"/>
-    <w:lsdException w:name="Grid Table 6 Colorful Accent 4" w:uiPriority="51"/>
-    <w:lsdException w:name="Grid Table 7 Colorful Accent 4" w:uiPriority="52"/>
-    <w:lsdException w:name="Grid Table 1 Light Accent 5" w:uiPriority="46"/>
-    <w:lsdException w:name="Grid Table 2 Accent 5" w:uiPriority="47"/>
-    <w:lsdException w:name="Grid Table 3 Accent 5" w:uiPriority="48"/>
-    <w:lsdException w:name="Grid Table 4 Accent 5" w:uiPriority="49"/>
-    <w:lsdException w:name="Grid Table 5 Dark Accent 5" w:uiPriority="50"/>
-    <w:lsdException w:name="Grid Table 6 Colorful Accent 5" w:uiPriority="51"/>
-    <w:lsdException w:name="Grid Table 7 Colorful Accent 5" w:uiPriority="52"/>
-    <w:lsdException w:name="Grid Table 1 Light Accent 6" w:uiPriority="46"/>
-    <w:lsdException w:name="Grid Table 2 Accent 6" w:uiPriority="47"/>
-    <w:lsdException w:name="Grid Table 3 Accent 6" w:uiPriority="48"/>
-    <w:lsdException w:name="Grid Table 4 Accent 6" w:uiPriority="49"/>
-    <w:lsdException w:name="Grid Table 5 Dark Accent 6" w:uiPriority="50"/>
-    <w:lsdException w:name="Grid Table 6 Colorful Accent 6" w:uiPriority="51"/>
-    <w:lsdException w:name="Grid Table 7 Colorful Accent 6" w:uiPriority="52"/>
-    <w:lsdException w:name="List Table 1 Light" w:uiPriority="46"/>
-    <w:lsdException w:name="List Table 2" w:uiPriority="47"/>
-    <w:lsdException w:name="List Table 3" w:uiPriority="48"/>
-    <w:lsdException w:name="List Table 4" w:uiPriority="49"/>
-    <w:lsdException w:name="List Table 5 Dark" w:uiPriority="50"/>
-    <w:lsdException w:name="List Table 6 Colorful" w:uiPriority="51"/>
-    <w:lsdException w:name="List Table 7 Colorful" w:uiPriority="52"/>
-    <w:lsdException w:name="List Table 1 Light Accent 1" w:uiPriority="46"/>
-    <w:lsdException w:name="List Table 2 Accent 1" w:uiPriority="47"/>
-    <w:lsdException w:name="List Table 3 Accent 1" w:uiPriority="48"/>
-    <w:lsdException w:name="List Table 4 Accent 1" w:uiPriority="49"/>
-    <w:lsdException w:name="List Table 5 Dark Accent 1" w:uiPriority="50"/>
-    <w:lsdException w:name="List Table 6 Colorful Accent 1" w:uiPriority="51"/>
-    <w:lsdException w:name="List Table 7 Colorful Accent 1" w:uiPriority="52"/>
-    <w:lsdException w:name="List Table 1 Light Accent 2" w:uiPriority="46"/>
-    <w:lsdException w:name="List Table 2 Accent 2" w:uiPriority="47"/>
-    <w:lsdException w:name="List Table 3 Accent 2" w:uiPriority="48"/>
-    <w:lsdException w:name="List Table 4 Accent 2" w:uiPriority="49"/>
-    <w:lsdException w:name="List Table 5 Dark Accent 2" w:uiPriority="50"/>
-    <w:lsdException w:name="List Table 6 Colorful Accent 2" w:uiPriority="51"/>
-    <w:lsdException w:name="List Table 7 Colorful Accent 2" w:uiPriority="52"/>
-    <w:lsdException w:name="List Table 1 Light Accent 3" w:uiPriority="46"/>
-    <w:lsdException w:name="List Table 2 Accent 3" w:uiPriority="47"/>
-    <w:lsdException w:name="List Table 3 Accent 3" w:uiPriority="48"/>
-    <w:lsdException w:name="List Table 4 Accent 3" w:uiPriority="49"/>
-    <w:lsdException w:name="List Table 5 Dark Accent 3" w:uiPriority="50"/>
-    <w:lsdException w:name="List Table 6 Colorful Accent 3" w:uiPriority="51"/>
-    <w:lsdException w:name="List Table 7 Colorful Accent 3" w:uiPriority="52"/>
-    <w:lsdException w:name="List Table 1 Light Accent 4" w:uiPriority="46"/>
-    <w:lsdException w:name="List Table 2 Accent 4" w:uiPriority="47"/>
-    <w:lsdException w:name="List Table 3 Accent 4" w:uiPriority="48"/>
-    <w:lsdException w:name="List Table 4 Accent 4" w:uiPriority="49"/>
-    <w:lsdException w:name="List Table 5 Dark Accent 4" w:uiPriority="50"/>
-    <w:lsdException w:name="List Table 6 Colorful Accent 4" w:uiPriority="51"/>
-    <w:lsdException w:name="List Table 7 Colorful Accent 4" w:uiPriority="52"/>
-    <w:lsdException w:name="List Table 1 Light Accent 5" w:uiPriority="46"/>
-    <w:lsdException w:name="List Table 2 Accent 5" w:uiPriority="47"/>
-    <w:lsdException w:name="List Table 3 Accent 5" w:uiPriority="48"/>
-    <w:lsdException w:name="List Table 4 Accent 5" w:uiPriority="49"/>
-    <w:lsdException w:name="List Table 5 Dark Accent 5" w:uiPriority="50"/>
-    <w:lsdException w:name="List Table 6 Colorful Accent 5" w:uiPriority="51"/>
-    <w:lsdException w:name="List Table 7 Colorful Accent 5" w:uiPriority="52"/>
-    <w:lsdException w:name="List Table 1 Light Accent 6" w:uiPriority="46"/>
-    <w:lsdException w:name="List Table 2 Accent 6" w:uiPriority="47"/>
-    <w:lsdException w:name="List Table 3 Accent 6" w:uiPriority="48"/>
-    <w:lsdException w:name="List Table 4 Accent 6" w:uiPriority="49"/>
-    <w:lsdException w:name="List Table 5 Dark Accent 6" w:uiPriority="50"/>
-    <w:lsdException w:name="List Table 6 Colorful Accent 6" w:uiPriority="51"/>
-    <w:lsdException w:name="List Table 7 Colorful Accent 6" w:uiPriority="52"/>
-    <w:lsdException w:name="Mention" w:semiHidden="1" w:unhideWhenUsed="1"/>
-    <w:lsdException w:name="Smart Hyperlink" w:semiHidden="1" w:unhideWhenUsed="1"/>
-    <w:lsdException w:name="Hashtag" w:semiHidden="1" w:unhideWhenUsed="1"/>
-    <w:lsdException w:name="Unresolved Mention" w:semiHidden="1" w:unhideWhenUsed="1"/>
-    <w:lsdException w:name="Smart Link" w:semiHidden="1" w:unhideWhenUsed="1"/>
   </w:latentStyles>
-  <w:style w:type="paragraph" w:default="1" w:styleId="Normal">
+  <w:style w:type="paragraph" w:default="1" w:styleId="a">
     <w:name w:val="Normal"/>
     <w:qFormat/>
     <w:rPr>
@@ -4163,13 +3836,13 @@
       <w:szCs w:val="22"/>
     </w:rPr>
   </w:style>
-  <w:style w:type="character" w:default="1" w:styleId="DefaultParagraphFont">
+  <w:style w:type="character" w:default="1" w:styleId="a0">
     <w:name w:val="Default Paragraph Font"/>
     <w:uiPriority w:val="1"/>
     <w:semiHidden/>
     <w:unhideWhenUsed/>
   </w:style>
-  <w:style w:type="table" w:default="1" w:styleId="TableNormal">
+  <w:style w:type="table" w:default="1" w:styleId="a1">
     <w:name w:val="Normal Table"/>
     <w:uiPriority w:val="99"/>
     <w:semiHidden/>
@@ -4184,17 +3857,18 @@
       </w:tblCellMar>
     </w:tblPr>
   </w:style>
-  <w:style w:type="numbering" w:default="1" w:styleId="NoList">
+  <w:style w:type="numbering" w:default="1" w:styleId="a2">
     <w:name w:val="No List"/>
     <w:uiPriority w:val="99"/>
     <w:semiHidden/>
     <w:unhideWhenUsed/>
   </w:style>
-  <w:style w:type="table" w:styleId="TableGrid">
+  <w:style w:type="table" w:styleId="a3">
     <w:name w:val="Table Grid"/>
-    <w:basedOn w:val="TableNormal"/>
+    <w:basedOn w:val="a1"/>
     <w:uiPriority w:val="59"/>
     <w:tblPr>
+      <w:tblInd w:w="0" w:type="dxa"/>
       <w:tblBorders>
         <w:top w:val="single" w:sz="4" w:space="0" w:color="000000"/>
         <w:left w:val="single" w:sz="4" w:space="0" w:color="000000"/>
@@ -4203,6 +3877,277 @@
         <w:insideH w:val="single" w:sz="4" w:space="0" w:color="000000"/>
         <w:insideV w:val="single" w:sz="4" w:space="0" w:color="000000"/>
       </w:tblBorders>
+      <w:tblCellMar>
+        <w:top w:w="0" w:type="dxa"/>
+        <w:left w:w="108" w:type="dxa"/>
+        <w:bottom w:w="0" w:type="dxa"/>
+        <w:right w:w="108" w:type="dxa"/>
+      </w:tblCellMar>
+    </w:tblPr>
+  </w:style>
+</w:styles>
+</file>
+
+<file path=word/stylesWithEffects.xml><?xml version="1.0" encoding="utf-8"?>
+<w:styles xmlns:wpc="http://schemas.microsoft.com/office/word/2010/wordprocessingCanvas" xmlns:mc="http://schemas.openxmlformats.org/markup-compatibility/2006" xmlns:o="urn:schemas-microsoft-com:office:office" xmlns:r="http://schemas.openxmlformats.org/officeDocument/2006/relationships" xmlns:m="http://schemas.openxmlformats.org/officeDocument/2006/math" xmlns:v="urn:schemas-microsoft-com:vml" xmlns:wp14="http://schemas.microsoft.com/office/word/2010/wordprocessingDrawing" xmlns:wp="http://schemas.openxmlformats.org/drawingml/2006/wordprocessingDrawing" xmlns:w10="urn:schemas-microsoft-com:office:word" xmlns:w="http://schemas.openxmlformats.org/wordprocessingml/2006/main" xmlns:w14="http://schemas.microsoft.com/office/word/2010/wordml" xmlns:wpg="http://schemas.microsoft.com/office/word/2010/wordprocessingGroup" xmlns:wpi="http://schemas.microsoft.com/office/word/2010/wordprocessingInk" xmlns:wne="http://schemas.microsoft.com/office/word/2006/wordml" xmlns:wps="http://schemas.microsoft.com/office/word/2010/wordprocessingShape" mc:Ignorable="w14 wp14">
+  <w:docDefaults>
+    <w:rPrDefault>
+      <w:rPr>
+        <w:rFonts w:ascii="Calibri" w:eastAsia="Times New Roman" w:hAnsi="Calibri" w:cs="Times New Roman"/>
+        <w:lang w:val="ru-RU" w:eastAsia="ru-RU" w:bidi="ar-SA"/>
+      </w:rPr>
+    </w:rPrDefault>
+    <w:pPrDefault>
+      <w:pPr>
+        <w:spacing w:after="200" w:line="276" w:lineRule="auto"/>
+      </w:pPr>
+    </w:pPrDefault>
+  </w:docDefaults>
+  <w:latentStyles w:defLockedState="0" w:defUIPriority="99" w:defSemiHidden="0" w:defUnhideWhenUsed="0" w:defQFormat="0" w:count="267">
+    <w:lsdException w:name="Normal" w:uiPriority="0" w:qFormat="1"/>
+    <w:lsdException w:name="heading 1" w:uiPriority="9" w:qFormat="1"/>
+    <w:lsdException w:name="heading 2" w:uiPriority="9" w:qFormat="1"/>
+    <w:lsdException w:name="heading 3" w:uiPriority="9" w:qFormat="1"/>
+    <w:lsdException w:name="heading 4" w:uiPriority="9" w:qFormat="1"/>
+    <w:lsdException w:name="heading 5" w:uiPriority="9" w:qFormat="1"/>
+    <w:lsdException w:name="heading 6" w:uiPriority="9" w:qFormat="1"/>
+    <w:lsdException w:name="heading 7" w:uiPriority="9" w:qFormat="1"/>
+    <w:lsdException w:name="heading 8" w:uiPriority="9" w:qFormat="1"/>
+    <w:lsdException w:name="heading 9" w:uiPriority="9" w:qFormat="1"/>
+    <w:lsdException w:name="toc 1" w:uiPriority="39"/>
+    <w:lsdException w:name="toc 2" w:uiPriority="39"/>
+    <w:lsdException w:name="toc 3" w:uiPriority="39"/>
+    <w:lsdException w:name="toc 4" w:uiPriority="39"/>
+    <w:lsdException w:name="toc 5" w:uiPriority="39"/>
+    <w:lsdException w:name="toc 6" w:uiPriority="39"/>
+    <w:lsdException w:name="toc 7" w:uiPriority="39"/>
+    <w:lsdException w:name="toc 8" w:uiPriority="39"/>
+    <w:lsdException w:name="toc 9" w:uiPriority="39"/>
+    <w:lsdException w:name="caption" w:uiPriority="35" w:qFormat="1"/>
+    <w:lsdException w:name="Title" w:uiPriority="10" w:qFormat="1"/>
+    <w:lsdException w:name="Default Paragraph Font" w:uiPriority="1"/>
+    <w:lsdException w:name="Subtitle" w:uiPriority="11" w:qFormat="1"/>
+    <w:lsdException w:name="Strong" w:uiPriority="22" w:qFormat="1"/>
+    <w:lsdException w:name="Emphasis" w:uiPriority="20" w:qFormat="1"/>
+    <w:lsdException w:name="HTML Keyboard" w:semiHidden="1" w:unhideWhenUsed="1"/>
+    <w:lsdException w:name="Normal Table" w:semiHidden="1" w:unhideWhenUsed="1"/>
+    <w:lsdException w:name="annotation subject" w:semiHidden="1" w:unhideWhenUsed="1"/>
+    <w:lsdException w:name="No List" w:semiHidden="1" w:unhideWhenUsed="1"/>
+    <w:lsdException w:name="Outline List 1" w:semiHidden="1" w:unhideWhenUsed="1"/>
+    <w:lsdException w:name="Outline List 2" w:semiHidden="1" w:unhideWhenUsed="1"/>
+    <w:lsdException w:name="Outline List 3" w:semiHidden="1" w:unhideWhenUsed="1"/>
+    <w:lsdException w:name="Table Simple 1" w:semiHidden="1" w:unhideWhenUsed="1"/>
+    <w:lsdException w:name="Table Simple 2" w:semiHidden="1" w:unhideWhenUsed="1"/>
+    <w:lsdException w:name="Table Simple 3" w:semiHidden="1" w:unhideWhenUsed="1"/>
+    <w:lsdException w:name="Table Classic 1" w:semiHidden="1" w:unhideWhenUsed="1"/>
+    <w:lsdException w:name="Table Classic 2" w:semiHidden="1" w:unhideWhenUsed="1"/>
+    <w:lsdException w:name="Table Classic 3" w:semiHidden="1" w:unhideWhenUsed="1"/>
+    <w:lsdException w:name="Table Classic 4" w:semiHidden="1" w:unhideWhenUsed="1"/>
+    <w:lsdException w:name="Table Colorful 1" w:semiHidden="1" w:unhideWhenUsed="1"/>
+    <w:lsdException w:name="Table Colorful 2" w:semiHidden="1" w:unhideWhenUsed="1"/>
+    <w:lsdException w:name="Table Colorful 3" w:semiHidden="1" w:unhideWhenUsed="1"/>
+    <w:lsdException w:name="Table Columns 1" w:semiHidden="1" w:unhideWhenUsed="1"/>
+    <w:lsdException w:name="Table Columns 2" w:semiHidden="1" w:unhideWhenUsed="1"/>
+    <w:lsdException w:name="Table Columns 3" w:semiHidden="1" w:unhideWhenUsed="1"/>
+    <w:lsdException w:name="Table Columns 4" w:semiHidden="1" w:unhideWhenUsed="1"/>
+    <w:lsdException w:name="Table Columns 5" w:semiHidden="1" w:unhideWhenUsed="1"/>
+    <w:lsdException w:name="Table Grid 1" w:semiHidden="1" w:unhideWhenUsed="1"/>
+    <w:lsdException w:name="Table Grid 2" w:semiHidden="1" w:unhideWhenUsed="1"/>
+    <w:lsdException w:name="Table Grid 3" w:semiHidden="1" w:unhideWhenUsed="1"/>
+    <w:lsdException w:name="Table Grid 4" w:semiHidden="1" w:unhideWhenUsed="1"/>
+    <w:lsdException w:name="Table Grid 5" w:semiHidden="1" w:unhideWhenUsed="1"/>
+    <w:lsdException w:name="Table Grid 6" w:semiHidden="1" w:unhideWhenUsed="1"/>
+    <w:lsdException w:name="Table Grid 7" w:semiHidden="1" w:unhideWhenUsed="1"/>
+    <w:lsdException w:name="Table Grid 8" w:semiHidden="1" w:unhideWhenUsed="1"/>
+    <w:lsdException w:name="Table List 1" w:semiHidden="1" w:unhideWhenUsed="1"/>
+    <w:lsdException w:name="Table List 2" w:semiHidden="1" w:unhideWhenUsed="1"/>
+    <w:lsdException w:name="Table List 3" w:semiHidden="1" w:unhideWhenUsed="1"/>
+    <w:lsdException w:name="Table List 4" w:semiHidden="1" w:unhideWhenUsed="1"/>
+    <w:lsdException w:name="Table List 5" w:semiHidden="1" w:unhideWhenUsed="1"/>
+    <w:lsdException w:name="Table List 6" w:semiHidden="1" w:unhideWhenUsed="1"/>
+    <w:lsdException w:name="Table List 7" w:semiHidden="1" w:unhideWhenUsed="1"/>
+    <w:lsdException w:name="Table List 8" w:semiHidden="1" w:unhideWhenUsed="1"/>
+    <w:lsdException w:name="Table 3D effects 1" w:semiHidden="1" w:unhideWhenUsed="1"/>
+    <w:lsdException w:name="Table 3D effects 2" w:semiHidden="1" w:unhideWhenUsed="1"/>
+    <w:lsdException w:name="Table 3D effects 3" w:semiHidden="1" w:unhideWhenUsed="1"/>
+    <w:lsdException w:name="Table Contemporary" w:semiHidden="1" w:unhideWhenUsed="1"/>
+    <w:lsdException w:name="Table Elegant" w:semiHidden="1" w:unhideWhenUsed="1"/>
+    <w:lsdException w:name="Table Professional" w:semiHidden="1" w:unhideWhenUsed="1"/>
+    <w:lsdException w:name="Table Subtle 1" w:semiHidden="1" w:unhideWhenUsed="1"/>
+    <w:lsdException w:name="Table Subtle 2" w:semiHidden="1" w:unhideWhenUsed="1"/>
+    <w:lsdException w:name="Table Web 1" w:semiHidden="1" w:unhideWhenUsed="1"/>
+    <w:lsdException w:name="Table Web 2" w:semiHidden="1" w:unhideWhenUsed="1"/>
+    <w:lsdException w:name="Table Web 3" w:semiHidden="1" w:unhideWhenUsed="1"/>
+    <w:lsdException w:name="Balloon Text" w:semiHidden="1" w:unhideWhenUsed="1"/>
+    <w:lsdException w:name="Table Grid" w:uiPriority="59"/>
+    <w:lsdException w:name="Table Theme" w:semiHidden="1" w:unhideWhenUsed="1"/>
+    <w:lsdException w:name="Placeholder Text" w:semiHidden="1"/>
+    <w:lsdException w:name="No Spacing" w:uiPriority="1" w:qFormat="1"/>
+    <w:lsdException w:name="Light Shading" w:uiPriority="60"/>
+    <w:lsdException w:name="Light List" w:uiPriority="61"/>
+    <w:lsdException w:name="Light Grid" w:uiPriority="62"/>
+    <w:lsdException w:name="Medium Shading 1" w:uiPriority="63"/>
+    <w:lsdException w:name="Medium Shading 2" w:uiPriority="64"/>
+    <w:lsdException w:name="Medium List 1" w:uiPriority="65"/>
+    <w:lsdException w:name="Medium List 2" w:uiPriority="66"/>
+    <w:lsdException w:name="Medium Grid 1" w:uiPriority="67"/>
+    <w:lsdException w:name="Medium Grid 2" w:uiPriority="68"/>
+    <w:lsdException w:name="Medium Grid 3" w:uiPriority="69"/>
+    <w:lsdException w:name="Dark List" w:uiPriority="70"/>
+    <w:lsdException w:name="Colorful Shading" w:uiPriority="71"/>
+    <w:lsdException w:name="Colorful List" w:uiPriority="72"/>
+    <w:lsdException w:name="Colorful Grid" w:uiPriority="73"/>
+    <w:lsdException w:name="Light Shading Accent 1" w:uiPriority="60"/>
+    <w:lsdException w:name="Light List Accent 1" w:uiPriority="61"/>
+    <w:lsdException w:name="Light Grid Accent 1" w:uiPriority="62"/>
+    <w:lsdException w:name="Medium Shading 1 Accent 1" w:uiPriority="63"/>
+    <w:lsdException w:name="Medium Shading 2 Accent 1" w:uiPriority="64"/>
+    <w:lsdException w:name="Medium List 1 Accent 1" w:uiPriority="65"/>
+    <w:lsdException w:name="Revision" w:semiHidden="1"/>
+    <w:lsdException w:name="List Paragraph" w:uiPriority="34" w:qFormat="1"/>
+    <w:lsdException w:name="Quote" w:uiPriority="29" w:qFormat="1"/>
+    <w:lsdException w:name="Intense Quote" w:uiPriority="30" w:qFormat="1"/>
+    <w:lsdException w:name="Medium List 2 Accent 1" w:uiPriority="66"/>
+    <w:lsdException w:name="Medium Grid 1 Accent 1" w:uiPriority="67"/>
+    <w:lsdException w:name="Medium Grid 2 Accent 1" w:uiPriority="68"/>
+    <w:lsdException w:name="Medium Grid 3 Accent 1" w:uiPriority="69"/>
+    <w:lsdException w:name="Dark List Accent 1" w:uiPriority="70"/>
+    <w:lsdException w:name="Colorful Shading Accent 1" w:uiPriority="71"/>
+    <w:lsdException w:name="Colorful List Accent 1" w:uiPriority="72"/>
+    <w:lsdException w:name="Colorful Grid Accent 1" w:uiPriority="73"/>
+    <w:lsdException w:name="Light Shading Accent 2" w:uiPriority="60"/>
+    <w:lsdException w:name="Light List Accent 2" w:uiPriority="61"/>
+    <w:lsdException w:name="Light Grid Accent 2" w:uiPriority="62"/>
+    <w:lsdException w:name="Medium Shading 1 Accent 2" w:uiPriority="63"/>
+    <w:lsdException w:name="Medium Shading 2 Accent 2" w:uiPriority="64"/>
+    <w:lsdException w:name="Medium List 1 Accent 2" w:uiPriority="65"/>
+    <w:lsdException w:name="Medium List 2 Accent 2" w:uiPriority="66"/>
+    <w:lsdException w:name="Medium Grid 1 Accent 2" w:uiPriority="67"/>
+    <w:lsdException w:name="Medium Grid 2 Accent 2" w:uiPriority="68"/>
+    <w:lsdException w:name="Medium Grid 3 Accent 2" w:uiPriority="69"/>
+    <w:lsdException w:name="Dark List Accent 2" w:uiPriority="70"/>
+    <w:lsdException w:name="Colorful Shading Accent 2" w:uiPriority="71"/>
+    <w:lsdException w:name="Colorful List Accent 2" w:uiPriority="72"/>
+    <w:lsdException w:name="Colorful Grid Accent 2" w:uiPriority="73"/>
+    <w:lsdException w:name="Light Shading Accent 3" w:uiPriority="60"/>
+    <w:lsdException w:name="Light List Accent 3" w:uiPriority="61"/>
+    <w:lsdException w:name="Light Grid Accent 3" w:uiPriority="62"/>
+    <w:lsdException w:name="Medium Shading 1 Accent 3" w:uiPriority="63"/>
+    <w:lsdException w:name="Medium Shading 2 Accent 3" w:uiPriority="64"/>
+    <w:lsdException w:name="Medium List 1 Accent 3" w:uiPriority="65"/>
+    <w:lsdException w:name="Medium List 2 Accent 3" w:uiPriority="66"/>
+    <w:lsdException w:name="Medium Grid 1 Accent 3" w:uiPriority="67"/>
+    <w:lsdException w:name="Medium Grid 2 Accent 3" w:uiPriority="68"/>
+    <w:lsdException w:name="Medium Grid 3 Accent 3" w:uiPriority="69"/>
+    <w:lsdException w:name="Dark List Accent 3" w:uiPriority="70"/>
+    <w:lsdException w:name="Colorful Shading Accent 3" w:uiPriority="71"/>
+    <w:lsdException w:name="Colorful List Accent 3" w:uiPriority="72"/>
+    <w:lsdException w:name="Colorful Grid Accent 3" w:uiPriority="73"/>
+    <w:lsdException w:name="Light Shading Accent 4" w:uiPriority="60"/>
+    <w:lsdException w:name="Light List Accent 4" w:uiPriority="61"/>
+    <w:lsdException w:name="Light Grid Accent 4" w:uiPriority="62"/>
+    <w:lsdException w:name="Medium Shading 1 Accent 4" w:uiPriority="63"/>
+    <w:lsdException w:name="Medium Shading 2 Accent 4" w:uiPriority="64"/>
+    <w:lsdException w:name="Medium List 1 Accent 4" w:uiPriority="65"/>
+    <w:lsdException w:name="Medium List 2 Accent 4" w:uiPriority="66"/>
+    <w:lsdException w:name="Medium Grid 1 Accent 4" w:uiPriority="67"/>
+    <w:lsdException w:name="Medium Grid 2 Accent 4" w:uiPriority="68"/>
+    <w:lsdException w:name="Medium Grid 3 Accent 4" w:uiPriority="69"/>
+    <w:lsdException w:name="Dark List Accent 4" w:uiPriority="70"/>
+    <w:lsdException w:name="Colorful Shading Accent 4" w:uiPriority="71"/>
+    <w:lsdException w:name="Colorful List Accent 4" w:uiPriority="72"/>
+    <w:lsdException w:name="Colorful Grid Accent 4" w:uiPriority="73"/>
+    <w:lsdException w:name="Light Shading Accent 5" w:uiPriority="60"/>
+    <w:lsdException w:name="Light List Accent 5" w:uiPriority="61"/>
+    <w:lsdException w:name="Light Grid Accent 5" w:uiPriority="62"/>
+    <w:lsdException w:name="Medium Shading 1 Accent 5" w:uiPriority="63"/>
+    <w:lsdException w:name="Medium Shading 2 Accent 5" w:uiPriority="64"/>
+    <w:lsdException w:name="Medium List 1 Accent 5" w:uiPriority="65"/>
+    <w:lsdException w:name="Medium List 2 Accent 5" w:uiPriority="66"/>
+    <w:lsdException w:name="Medium Grid 1 Accent 5" w:uiPriority="67"/>
+    <w:lsdException w:name="Medium Grid 2 Accent 5" w:uiPriority="68"/>
+    <w:lsdException w:name="Medium Grid 3 Accent 5" w:uiPriority="69"/>
+    <w:lsdException w:name="Dark List Accent 5" w:uiPriority="70"/>
+    <w:lsdException w:name="Colorful Shading Accent 5" w:uiPriority="71"/>
+    <w:lsdException w:name="Colorful List Accent 5" w:uiPriority="72"/>
+    <w:lsdException w:name="Colorful Grid Accent 5" w:uiPriority="73"/>
+    <w:lsdException w:name="Light Shading Accent 6" w:uiPriority="60"/>
+    <w:lsdException w:name="Light List Accent 6" w:uiPriority="61"/>
+    <w:lsdException w:name="Light Grid Accent 6" w:uiPriority="62"/>
+    <w:lsdException w:name="Medium Shading 1 Accent 6" w:uiPriority="63"/>
+    <w:lsdException w:name="Medium Shading 2 Accent 6" w:uiPriority="64"/>
+    <w:lsdException w:name="Medium List 1 Accent 6" w:uiPriority="65"/>
+    <w:lsdException w:name="Medium List 2 Accent 6" w:uiPriority="66"/>
+    <w:lsdException w:name="Medium Grid 1 Accent 6" w:uiPriority="67"/>
+    <w:lsdException w:name="Medium Grid 2 Accent 6" w:uiPriority="68"/>
+    <w:lsdException w:name="Medium Grid 3 Accent 6" w:uiPriority="69"/>
+    <w:lsdException w:name="Dark List Accent 6" w:uiPriority="70"/>
+    <w:lsdException w:name="Colorful Shading Accent 6" w:uiPriority="71"/>
+    <w:lsdException w:name="Colorful List Accent 6" w:uiPriority="72"/>
+    <w:lsdException w:name="Colorful Grid Accent 6" w:uiPriority="73"/>
+    <w:lsdException w:name="Subtle Emphasis" w:uiPriority="19" w:qFormat="1"/>
+    <w:lsdException w:name="Intense Emphasis" w:uiPriority="21" w:qFormat="1"/>
+    <w:lsdException w:name="Subtle Reference" w:uiPriority="31" w:qFormat="1"/>
+    <w:lsdException w:name="Intense Reference" w:uiPriority="32" w:qFormat="1"/>
+    <w:lsdException w:name="Book Title" w:uiPriority="33" w:qFormat="1"/>
+    <w:lsdException w:name="Bibliography" w:semiHidden="1" w:uiPriority="37" w:unhideWhenUsed="1"/>
+    <w:lsdException w:name="TOC Heading" w:semiHidden="1" w:uiPriority="39" w:unhideWhenUsed="1" w:qFormat="1"/>
+  </w:latentStyles>
+  <w:style w:type="paragraph" w:default="1" w:styleId="a">
+    <w:name w:val="Normal"/>
+    <w:qFormat/>
+    <w:rPr>
+      <w:sz w:val="22"/>
+      <w:szCs w:val="22"/>
+    </w:rPr>
+  </w:style>
+  <w:style w:type="character" w:default="1" w:styleId="a0">
+    <w:name w:val="Default Paragraph Font"/>
+    <w:uiPriority w:val="1"/>
+    <w:semiHidden/>
+    <w:unhideWhenUsed/>
+  </w:style>
+  <w:style w:type="table" w:default="1" w:styleId="a1">
+    <w:name w:val="Normal Table"/>
+    <w:uiPriority w:val="99"/>
+    <w:semiHidden/>
+    <w:unhideWhenUsed/>
+    <w:tblPr>
+      <w:tblInd w:w="0" w:type="dxa"/>
+      <w:tblCellMar>
+        <w:top w:w="0" w:type="dxa"/>
+        <w:left w:w="108" w:type="dxa"/>
+        <w:bottom w:w="0" w:type="dxa"/>
+        <w:right w:w="108" w:type="dxa"/>
+      </w:tblCellMar>
+    </w:tblPr>
+  </w:style>
+  <w:style w:type="numbering" w:default="1" w:styleId="a2">
+    <w:name w:val="No List"/>
+    <w:uiPriority w:val="99"/>
+    <w:semiHidden/>
+    <w:unhideWhenUsed/>
+  </w:style>
+  <w:style w:type="table" w:styleId="a3">
+    <w:name w:val="Table Grid"/>
+    <w:basedOn w:val="a1"/>
+    <w:uiPriority w:val="59"/>
+    <w:tblPr>
+      <w:tblInd w:w="0" w:type="dxa"/>
+      <w:tblBorders>
+        <w:top w:val="single" w:sz="4" w:space="0" w:color="000000"/>
+        <w:left w:val="single" w:sz="4" w:space="0" w:color="000000"/>
+        <w:bottom w:val="single" w:sz="4" w:space="0" w:color="000000"/>
+        <w:right w:val="single" w:sz="4" w:space="0" w:color="000000"/>
+        <w:insideH w:val="single" w:sz="4" w:space="0" w:color="000000"/>
+        <w:insideV w:val="single" w:sz="4" w:space="0" w:color="000000"/>
+      </w:tblBorders>
+      <w:tblCellMar>
+        <w:top w:w="0" w:type="dxa"/>
+        <w:left w:w="108" w:type="dxa"/>
+        <w:bottom w:w="0" w:type="dxa"/>
+        <w:right w:w="108" w:type="dxa"/>
+      </w:tblCellMar>
     </w:tblPr>
   </w:style>
 </w:styles>
@@ -4472,7 +4417,7 @@
 </file>
 
 <file path=customXml/itemProps1.xml><?xml version="1.0" encoding="utf-8"?>
-<ds:datastoreItem xmlns:ds="http://schemas.openxmlformats.org/officeDocument/2006/customXml" ds:itemID="{EA256DF3-6CE3-4E54-96FD-8509879F45D8}">
+<ds:datastoreItem xmlns:ds="http://schemas.openxmlformats.org/officeDocument/2006/customXml" ds:itemID="{22C1AA3D-7141-4EBF-95D7-664EB7785BC3}">
   <ds:schemaRefs>
     <ds:schemaRef ds:uri="http://schemas.openxmlformats.org/officeDocument/2006/bibliography"/>
   </ds:schemaRefs>

</xml_diff>